<commit_message>
Removing dependence for light calculation
Replacement of the function lightME from the package BioCro to the equations from CLM when used withtout n atmospheric model
</commit_message>
<xml_diff>
--- a/Description of the model.docx
+++ b/Description of the model.docx
@@ -43,15 +43,7 @@
         <w:fldChar w:fldCharType="separate"/>
       </w:r>
       <w:r>
-        <w:t xml:space="preserve">(von </w:t>
-      </w:r>
-      <w:proofErr w:type="spellStart"/>
-      <w:r>
-        <w:t>Caemmerer</w:t>
-      </w:r>
-      <w:proofErr w:type="spellEnd"/>
-      <w:r>
-        <w:t xml:space="preserve"> </w:t>
+        <w:t xml:space="preserve">(von Caemmerer </w:t>
       </w:r>
       <w:r>
         <w:rPr>
@@ -364,13 +356,8 @@
       <w:r>
         <w:tab/>
       </w:r>
-      <w:proofErr w:type="spellStart"/>
-      <w:r>
-        <w:t>Eqn</w:t>
-      </w:r>
-      <w:proofErr w:type="spellEnd"/>
-      <w:r>
-        <w:t xml:space="preserve"> 1</w:t>
+      <w:r>
+        <w:t>Eqn 1</w:t>
       </w:r>
     </w:p>
     <w:p>
@@ -396,7 +383,6 @@
       <w:r>
         <w:t xml:space="preserve">, </w:t>
       </w:r>
-      <w:proofErr w:type="spellStart"/>
       <w:r>
         <w:rPr>
           <w:i/>
@@ -410,17 +396,8 @@
         </w:rPr>
         <w:t>j</w:t>
       </w:r>
-      <w:proofErr w:type="spellEnd"/>
-      <w:r>
-        <w:t xml:space="preserve"> is the maximum rate of </w:t>
-      </w:r>
-      <w:proofErr w:type="spellStart"/>
-      <w:r>
-        <w:t>RuBp</w:t>
-      </w:r>
-      <w:proofErr w:type="spellEnd"/>
-      <w:r>
-        <w:t xml:space="preserve"> regeneration (or electron transport)</w:t>
+      <w:r>
+        <w:t xml:space="preserve"> is the maximum rate of RuBp regeneration (or electron transport)</w:t>
       </w:r>
       <w:r>
         <w:t xml:space="preserve"> and </w:t>
@@ -439,15 +416,7 @@
         <w:t>p</w:t>
       </w:r>
       <w:r>
-        <w:t xml:space="preserve"> is the export limited assimilation rate also </w:t>
-      </w:r>
-      <w:proofErr w:type="spellStart"/>
-      <w:r>
-        <w:t>know</w:t>
-      </w:r>
-      <w:proofErr w:type="spellEnd"/>
-      <w:r>
-        <w:t xml:space="preserve"> as the rate of triose phosphate utilization. </w:t>
+        <w:t xml:space="preserve"> is the export limited assimilation rate also know as the rate of triose phosphate utilization. </w:t>
       </w:r>
       <w:r>
         <w:rPr>
@@ -486,7 +455,6 @@
       <w:r>
         <w:t xml:space="preserve"> </w:t>
       </w:r>
-      <w:proofErr w:type="spellStart"/>
       <w:r>
         <w:rPr>
           <w:i/>
@@ -500,7 +468,6 @@
         </w:rPr>
         <w:t>j</w:t>
       </w:r>
-      <w:proofErr w:type="spellEnd"/>
       <w:r>
         <w:t xml:space="preserve"> </w:t>
       </w:r>
@@ -877,13 +844,8 @@
       <w:r>
         <w:tab/>
       </w:r>
-      <w:proofErr w:type="spellStart"/>
-      <w:r>
-        <w:t>Eqn</w:t>
-      </w:r>
-      <w:proofErr w:type="spellEnd"/>
-      <w:r>
-        <w:t xml:space="preserve"> </w:t>
+      <w:r>
+        <w:t xml:space="preserve">Eqn </w:t>
       </w:r>
       <w:r>
         <w:t>2</w:t>
@@ -1124,13 +1086,8 @@
       <w:r>
         <w:tab/>
       </w:r>
-      <w:proofErr w:type="spellStart"/>
-      <w:r>
-        <w:t>Eqn</w:t>
-      </w:r>
-      <w:proofErr w:type="spellEnd"/>
-      <w:r>
-        <w:t xml:space="preserve"> 3</w:t>
+      <w:r>
+        <w:t>Eqn 3</w:t>
       </w:r>
     </w:p>
     <w:p>
@@ -1226,13 +1183,8 @@
       <w:r>
         <w:tab/>
       </w:r>
-      <w:proofErr w:type="spellStart"/>
-      <w:r>
-        <w:t>Eqn</w:t>
-      </w:r>
-      <w:proofErr w:type="spellEnd"/>
-      <w:r>
-        <w:t xml:space="preserve"> 4</w:t>
+      <w:r>
+        <w:t>Eqn 4</w:t>
       </w:r>
     </w:p>
     <w:p>
@@ -1308,7 +1260,6 @@
       <w:r>
         <w:t xml:space="preserve"> concentration, </w:t>
       </w:r>
-      <w:proofErr w:type="spellStart"/>
       <w:r>
         <w:rPr>
           <w:i/>
@@ -1319,14 +1270,7 @@
         <w:rPr>
           <w:vertAlign w:val="subscript"/>
         </w:rPr>
-        <w:t>cmax</w:t>
-      </w:r>
-      <w:proofErr w:type="spellEnd"/>
-      <w:r>
-        <w:rPr>
-          <w:vertAlign w:val="subscript"/>
-        </w:rPr>
-        <w:t xml:space="preserve"> </w:t>
+        <w:t xml:space="preserve">cmax </w:t>
       </w:r>
       <w:r>
         <w:t xml:space="preserve">is the maximum carboxylation velocity, </w:t>
@@ -1728,13 +1672,8 @@
       <w:r>
         <w:tab/>
       </w:r>
-      <w:proofErr w:type="spellStart"/>
-      <w:r>
-        <w:t>Eqn</w:t>
-      </w:r>
-      <w:proofErr w:type="spellEnd"/>
-      <w:r>
-        <w:t xml:space="preserve"> </w:t>
+      <w:r>
+        <w:t xml:space="preserve">Eqn </w:t>
       </w:r>
       <w:r>
         <w:t>5</w:t>
@@ -1793,7 +1732,6 @@
         </w:rPr>
         <w:t xml:space="preserve">irradiance absorbed by photosystem II, </w:t>
       </w:r>
-      <w:proofErr w:type="spellStart"/>
       <w:r>
         <w:rPr>
           <w:i/>
@@ -1807,7 +1745,6 @@
         </w:rPr>
         <w:t>max</w:t>
       </w:r>
-      <w:proofErr w:type="spellEnd"/>
       <w:r>
         <w:t xml:space="preserve"> is the maximum electron transport rate and </w:t>
       </w:r>
@@ -1830,7 +1767,6 @@
       <w:r>
         <w:t xml:space="preserve"> </w:t>
       </w:r>
-      <w:proofErr w:type="spellStart"/>
       <w:r>
         <w:rPr>
           <w:i/>
@@ -1844,7 +1780,6 @@
         </w:rPr>
         <w:t>p</w:t>
       </w:r>
-      <w:proofErr w:type="spellEnd"/>
       <w:r>
         <w:t xml:space="preserve"> is</w:t>
       </w:r>
@@ -1988,7 +1923,6 @@
         </w:rPr>
         <w:t xml:space="preserve">Where </w:t>
       </w:r>
-      <w:proofErr w:type="spellStart"/>
       <w:r>
         <w:rPr>
           <w:i/>
@@ -1997,7 +1931,6 @@
         </w:rPr>
         <w:t>Abso</w:t>
       </w:r>
-      <w:proofErr w:type="spellEnd"/>
       <w:r>
         <w:rPr>
           <w:color w:val="000000"/>
@@ -2074,15 +2007,7 @@
         <w:t>ϕ</w:t>
       </w:r>
       <w:r>
-        <w:t xml:space="preserve"> can be further described by </w:t>
-      </w:r>
-      <w:proofErr w:type="spellStart"/>
-      <w:r>
-        <w:t>Eqn</w:t>
-      </w:r>
-      <w:proofErr w:type="spellEnd"/>
-      <w:r>
-        <w:t xml:space="preserve"> 4 where </w:t>
+        <w:t xml:space="preserve"> can be further described by Eqn 4 where </w:t>
       </w:r>
       <w:r>
         <w:rPr>
@@ -2092,15 +2017,7 @@
         <w:t>f</w:t>
       </w:r>
       <w:r>
-        <w:t xml:space="preserve"> is the fraction of irradiance not used for photochemistry, often fixed as 0.15 (von </w:t>
-      </w:r>
-      <w:proofErr w:type="spellStart"/>
-      <w:r>
-        <w:t>Caemmerer</w:t>
-      </w:r>
-      <w:proofErr w:type="spellEnd"/>
-      <w:r>
-        <w:t xml:space="preserve"> et al., 2009; Yin et al., 2021). The 2 in the denominator accounts for the absorption of half of the irradiance by each photosystem.</w:t>
+        <w:t xml:space="preserve"> is the fraction of irradiance not used for photochemistry, often fixed as 0.15 (von Caemmerer et al., 2009; Yin et al., 2021). The 2 in the denominator accounts for the absorption of half of the irradiance by each photosystem.</w:t>
       </w:r>
     </w:p>
     <w:p>
@@ -2147,15 +2064,7 @@
     </w:p>
     <w:p>
       <w:r>
-        <w:t xml:space="preserve">Note that </w:t>
-      </w:r>
-      <w:proofErr w:type="spellStart"/>
-      <w:r>
-        <w:t>Eqn</w:t>
-      </w:r>
-      <w:proofErr w:type="spellEnd"/>
-      <w:r>
-        <w:t xml:space="preserve"> 2</w:t>
+        <w:t>Note that Eqn 2</w:t>
       </w:r>
       <w:r>
         <w:t>,</w:t>
@@ -2391,13 +2300,8 @@
       <w:r>
         <w:tab/>
       </w:r>
-      <w:proofErr w:type="spellStart"/>
-      <w:r>
-        <w:t>Eqn</w:t>
-      </w:r>
-      <w:proofErr w:type="spellEnd"/>
-      <w:r>
-        <w:t xml:space="preserve"> </w:t>
+      <w:r>
+        <w:t xml:space="preserve">Eqn </w:t>
       </w:r>
       <w:r>
         <w:t>8</w:t>
@@ -2446,7 +2350,6 @@
       <w:r>
         <w:t xml:space="preserve">.   When </w:t>
       </w:r>
-      <w:proofErr w:type="gramStart"/>
       <w:r>
         <w:rPr>
           <w:i/>
@@ -2460,7 +2363,6 @@
         </w:rPr>
         <w:t>n</w:t>
       </w:r>
-      <w:proofErr w:type="gramEnd"/>
       <w:r>
         <w:t xml:space="preserve"> is limited by </w:t>
       </w:r>
@@ -2493,7 +2395,6 @@
       <w:r>
         <w:t xml:space="preserve">is </w:t>
       </w:r>
-      <w:proofErr w:type="spellStart"/>
       <w:r>
         <w:rPr>
           <w:i/>
@@ -2505,14 +2406,7 @@
         <w:rPr>
           <w:vertAlign w:val="subscript"/>
         </w:rPr>
-        <w:t>cmax</w:t>
-      </w:r>
-      <w:proofErr w:type="spellEnd"/>
-      <w:r>
-        <w:rPr>
-          <w:vertAlign w:val="subscript"/>
-        </w:rPr>
-        <w:t>,</w:t>
+        <w:t>cmax,</w:t>
       </w:r>
       <w:r>
         <w:t xml:space="preserve"> and </w:t>
@@ -2670,8 +2564,6 @@
       <w:r>
         <w:t xml:space="preserve"> is limited by </w:t>
       </w:r>
-      <w:proofErr w:type="spellStart"/>
-      <w:proofErr w:type="gramStart"/>
       <w:r>
         <w:rPr>
           <w:i/>
@@ -2685,7 +2577,6 @@
         </w:rPr>
         <w:t>j</w:t>
       </w:r>
-      <w:proofErr w:type="spellEnd"/>
       <w:r>
         <w:t xml:space="preserve"> </w:t>
       </w:r>
@@ -2699,7 +2590,6 @@
         </w:rPr>
         <w:t>x</w:t>
       </w:r>
-      <w:proofErr w:type="gramEnd"/>
       <w:r>
         <w:t xml:space="preserve"> is </w:t>
       </w:r>
@@ -2898,15 +2788,7 @@
         <w:t xml:space="preserve"> smoothing function is sometimes used in place of the minimum </w:t>
       </w:r>
       <w:r>
-        <w:t xml:space="preserve">in </w:t>
-      </w:r>
-      <w:proofErr w:type="spellStart"/>
-      <w:r>
-        <w:t>Eqn</w:t>
-      </w:r>
-      <w:proofErr w:type="spellEnd"/>
-      <w:r>
-        <w:t xml:space="preserve"> 1</w:t>
+        <w:t>in Eqn 1</w:t>
       </w:r>
       <w:r>
         <w:t xml:space="preserve"> </w:t>
@@ -2924,21 +2806,7 @@
         <w:rPr>
           <w:lang w:val="fr-FR"/>
         </w:rPr>
-        <w:t>(</w:t>
-      </w:r>
-      <w:proofErr w:type="spellStart"/>
-      <w:r>
-        <w:rPr>
-          <w:lang w:val="fr-FR"/>
-        </w:rPr>
-        <w:t>Collatz</w:t>
-      </w:r>
-      <w:proofErr w:type="spellEnd"/>
-      <w:r>
-        <w:rPr>
-          <w:lang w:val="fr-FR"/>
-        </w:rPr>
-        <w:t xml:space="preserve"> </w:t>
+        <w:t xml:space="preserve">(Collatz </w:t>
       </w:r>
       <w:r>
         <w:rPr>
@@ -3224,13 +3092,8 @@
       <w:r>
         <w:tab/>
       </w:r>
-      <w:proofErr w:type="spellStart"/>
-      <w:r>
-        <w:t>Eqn</w:t>
-      </w:r>
-      <w:proofErr w:type="spellEnd"/>
-      <w:r>
-        <w:t xml:space="preserve"> </w:t>
+      <w:r>
+        <w:t xml:space="preserve">Eqn </w:t>
       </w:r>
       <w:r>
         <w:t>9</w:t>
@@ -3469,13 +3332,8 @@
       <w:r>
         <w:tab/>
       </w:r>
-      <w:proofErr w:type="spellStart"/>
-      <w:r>
-        <w:t>Eqn</w:t>
-      </w:r>
-      <w:proofErr w:type="spellEnd"/>
-      <w:r>
-        <w:t xml:space="preserve"> </w:t>
+      <w:r>
+        <w:t xml:space="preserve">Eqn </w:t>
       </w:r>
       <w:r>
         <w:t>10</w:t>
@@ -3569,22 +3427,15 @@
       <w:r>
         <w:t xml:space="preserve"> is an intermediate variable that is first calculated and used in </w:t>
       </w:r>
-      <w:proofErr w:type="spellStart"/>
-      <w:proofErr w:type="gramStart"/>
       <w:r>
         <w:t>E</w:t>
       </w:r>
       <w:r>
-        <w:t>qn</w:t>
-      </w:r>
-      <w:proofErr w:type="spellEnd"/>
-      <w:r>
-        <w:t xml:space="preserve">  </w:t>
+        <w:t xml:space="preserve">qn  </w:t>
       </w:r>
       <w:r>
         <w:t>10</w:t>
       </w:r>
-      <w:proofErr w:type="gramEnd"/>
       <w:r>
         <w:t xml:space="preserve">. </w:t>
       </w:r>
@@ -4030,13 +3881,8 @@
       <w:r>
         <w:tab/>
       </w:r>
-      <w:proofErr w:type="spellStart"/>
-      <w:r>
-        <w:t>Eqn</w:t>
-      </w:r>
-      <w:proofErr w:type="spellEnd"/>
-      <w:r>
-        <w:t xml:space="preserve"> </w:t>
+      <w:r>
+        <w:t xml:space="preserve">Eqn </w:t>
       </w:r>
       <w:r>
         <w:t>11</w:t>
@@ -4064,7 +3910,6 @@
       <w:r>
         <w:t xml:space="preserve"> at the leaf surface, </w:t>
       </w:r>
-      <w:proofErr w:type="spellStart"/>
       <w:r>
         <w:rPr>
           <w:i/>
@@ -4078,7 +3923,6 @@
         </w:rPr>
         <w:t>sw</w:t>
       </w:r>
-      <w:proofErr w:type="spellEnd"/>
       <w:r>
         <w:t xml:space="preserve"> is the stomatal conductance for H</w:t>
       </w:r>
@@ -4216,15 +4060,7 @@
         <w:fldChar w:fldCharType="separate"/>
       </w:r>
       <w:r>
-        <w:t>(</w:t>
-      </w:r>
-      <w:proofErr w:type="spellStart"/>
-      <w:r>
-        <w:t>Medlyn</w:t>
-      </w:r>
-      <w:proofErr w:type="spellEnd"/>
-      <w:r>
-        <w:t xml:space="preserve"> </w:t>
+        <w:t xml:space="preserve">(Medlyn </w:t>
       </w:r>
       <w:r>
         <w:rPr>
@@ -4504,13 +4340,8 @@
       <w:r>
         <w:tab/>
       </w:r>
-      <w:proofErr w:type="spellStart"/>
-      <w:r>
-        <w:t>Eqn</w:t>
-      </w:r>
-      <w:proofErr w:type="spellEnd"/>
-      <w:r>
-        <w:t xml:space="preserve"> 1</w:t>
+      <w:r>
+        <w:t>Eqn 1</w:t>
       </w:r>
       <w:r>
         <w:t>2</w:t>
@@ -4552,7 +4383,6 @@
       <w:r>
         <w:t xml:space="preserve"> are two parameters of the model and </w:t>
       </w:r>
-      <w:proofErr w:type="spellStart"/>
       <w:r>
         <w:rPr>
           <w:i/>
@@ -4566,7 +4396,6 @@
         </w:rPr>
         <w:t>leaf</w:t>
       </w:r>
-      <w:proofErr w:type="spellEnd"/>
       <w:r>
         <w:t xml:space="preserve"> is the leaf to air vapor pressure deficit.</w:t>
       </w:r>
@@ -4592,15 +4421,7 @@
         <w:fldChar w:fldCharType="separate"/>
       </w:r>
       <w:r>
-        <w:t>(</w:t>
-      </w:r>
-      <w:proofErr w:type="spellStart"/>
-      <w:r>
-        <w:t>Medlyn</w:t>
-      </w:r>
-      <w:proofErr w:type="spellEnd"/>
-      <w:r>
-        <w:t xml:space="preserve"> </w:t>
+        <w:t xml:space="preserve">(Medlyn </w:t>
       </w:r>
       <w:r>
         <w:rPr>
@@ -4862,13 +4683,8 @@
       <w:r>
         <w:tab/>
       </w:r>
-      <w:proofErr w:type="spellStart"/>
-      <w:r>
-        <w:t>Eqn</w:t>
-      </w:r>
-      <w:proofErr w:type="spellEnd"/>
-      <w:r>
-        <w:t xml:space="preserve"> 1</w:t>
+      <w:r>
+        <w:t>Eqn 1</w:t>
       </w:r>
       <w:r>
         <w:t>3</w:t>
@@ -5113,13 +4929,8 @@
       <w:r>
         <w:tab/>
       </w:r>
-      <w:proofErr w:type="spellStart"/>
-      <w:r>
-        <w:t>Eqn</w:t>
-      </w:r>
-      <w:proofErr w:type="spellEnd"/>
-      <w:r>
-        <w:t xml:space="preserve"> 1</w:t>
+      <w:r>
+        <w:t>Eqn 1</w:t>
       </w:r>
       <w:r>
         <w:t>4</w:t>
@@ -5324,13 +5135,8 @@
       <w:r>
         <w:tab/>
       </w:r>
-      <w:proofErr w:type="spellStart"/>
-      <w:r>
-        <w:t>Eqn</w:t>
-      </w:r>
-      <w:proofErr w:type="spellEnd"/>
-      <w:r>
-        <w:t xml:space="preserve"> 1</w:t>
+      <w:r>
+        <w:t>Eqn 1</w:t>
       </w:r>
       <w:r>
         <w:t>5</w:t>
@@ -5781,7 +5587,6 @@
       <w:r>
         <w:t xml:space="preserve"> and </w:t>
       </w:r>
-      <w:proofErr w:type="spellStart"/>
       <w:r>
         <w:rPr>
           <w:i/>
@@ -5795,7 +5600,6 @@
         </w:rPr>
         <w:t>sw</w:t>
       </w:r>
-      <w:proofErr w:type="spellEnd"/>
       <w:r>
         <w:t xml:space="preserve"> </w:t>
       </w:r>
@@ -5809,15 +5613,7 @@
         <w:fldChar w:fldCharType="separate"/>
       </w:r>
       <w:r>
-        <w:t>(</w:t>
-      </w:r>
-      <w:proofErr w:type="spellStart"/>
-      <w:r>
-        <w:t>Bonan</w:t>
-      </w:r>
-      <w:proofErr w:type="spellEnd"/>
-      <w:r>
-        <w:t>, 2019)</w:t>
+        <w:t>(Bonan, 2019)</w:t>
       </w:r>
       <w:r>
         <w:fldChar w:fldCharType="end"/>
@@ -6410,13 +6206,8 @@
       <w:r>
         <w:tab/>
       </w:r>
-      <w:proofErr w:type="spellStart"/>
-      <w:r>
-        <w:t>Eqn</w:t>
-      </w:r>
-      <w:proofErr w:type="spellEnd"/>
-      <w:r>
-        <w:t xml:space="preserve"> 1</w:t>
+      <w:r>
+        <w:t>Eqn 1</w:t>
       </w:r>
       <w:r>
         <w:t>6</w:t>
@@ -6561,24 +6352,17 @@
       <w:r>
         <w:tab/>
       </w:r>
-      <w:proofErr w:type="spellStart"/>
-      <w:r>
-        <w:t>Eqn</w:t>
-      </w:r>
-      <w:proofErr w:type="spellEnd"/>
-      <w:r>
-        <w:t xml:space="preserve"> 1</w:t>
+      <w:r>
+        <w:t>Eqn 1</w:t>
       </w:r>
       <w:r>
         <w:t>7</w:t>
       </w:r>
     </w:p>
     <w:p>
-      <w:proofErr w:type="gramStart"/>
       <w:r>
         <w:t>where :</w:t>
       </w:r>
-      <w:proofErr w:type="gramEnd"/>
       <w:r>
         <w:tab/>
       </w:r>
@@ -6772,13 +6556,8 @@
       <w:r>
         <w:tab/>
       </w:r>
-      <w:proofErr w:type="spellStart"/>
-      <w:r>
-        <w:t>Eqn</w:t>
-      </w:r>
-      <w:proofErr w:type="spellEnd"/>
-      <w:r>
-        <w:t xml:space="preserve"> 1</w:t>
+      <w:r>
+        <w:t>Eqn 1</w:t>
       </w:r>
       <w:r>
         <w:t>8</w:t>
@@ -7151,19 +6930,11 @@
       <w:r>
         <w:tab/>
       </w:r>
-      <w:proofErr w:type="spellStart"/>
       <w:r>
         <w:rPr>
           <w:iCs/>
         </w:rPr>
-        <w:t>Eqn</w:t>
-      </w:r>
-      <w:proofErr w:type="spellEnd"/>
-      <w:r>
-        <w:rPr>
-          <w:iCs/>
-        </w:rPr>
-        <w:t xml:space="preserve"> 1</w:t>
+        <w:t>Eqn 1</w:t>
       </w:r>
       <w:r>
         <w:rPr>
@@ -7388,19 +7159,11 @@
       <w:r>
         <w:tab/>
       </w:r>
-      <w:proofErr w:type="spellStart"/>
       <w:r>
         <w:rPr>
           <w:iCs/>
         </w:rPr>
-        <w:t>Eqn</w:t>
-      </w:r>
-      <w:proofErr w:type="spellEnd"/>
-      <w:r>
-        <w:rPr>
-          <w:iCs/>
-        </w:rPr>
-        <w:t xml:space="preserve"> </w:t>
+        <w:t xml:space="preserve">Eqn </w:t>
       </w:r>
       <w:r>
         <w:rPr>
@@ -7474,7 +7237,6 @@
       <w:r>
         <w:t xml:space="preserve"> and </w:t>
       </w:r>
-      <w:proofErr w:type="spellStart"/>
       <w:r>
         <w:rPr>
           <w:i/>
@@ -7488,7 +7250,6 @@
         </w:rPr>
         <w:t>sw</w:t>
       </w:r>
-      <w:proofErr w:type="spellEnd"/>
       <w:r>
         <w:t>:</w:t>
       </w:r>
@@ -9842,7 +9603,6 @@
       <w:r>
         <w:t>The parameters of the photosynthesis model (</w:t>
       </w:r>
-      <w:proofErr w:type="spellStart"/>
       <w:r>
         <w:rPr>
           <w:i/>
@@ -9856,11 +9616,9 @@
         </w:rPr>
         <w:t>cmax</w:t>
       </w:r>
-      <w:proofErr w:type="spellEnd"/>
       <w:r>
         <w:t xml:space="preserve">, </w:t>
       </w:r>
-      <w:proofErr w:type="spellStart"/>
       <w:r>
         <w:rPr>
           <w:i/>
@@ -9874,11 +9632,9 @@
         </w:rPr>
         <w:t>max</w:t>
       </w:r>
-      <w:proofErr w:type="spellEnd"/>
       <w:r>
         <w:t xml:space="preserve">, </w:t>
       </w:r>
-      <w:proofErr w:type="spellStart"/>
       <w:r>
         <w:rPr>
           <w:i/>
@@ -9892,7 +9648,6 @@
         </w:rPr>
         <w:t>p</w:t>
       </w:r>
-      <w:proofErr w:type="spellEnd"/>
       <w:r>
         <w:t xml:space="preserve">, </w:t>
       </w:r>
@@ -9991,15 +9746,7 @@
         <w:fldChar w:fldCharType="separate"/>
       </w:r>
       <w:r>
-        <w:t>(</w:t>
-      </w:r>
-      <w:proofErr w:type="spellStart"/>
-      <w:r>
-        <w:t>Bernacchi</w:t>
-      </w:r>
-      <w:proofErr w:type="spellEnd"/>
-      <w:r>
-        <w:t xml:space="preserve"> </w:t>
+        <w:t xml:space="preserve">(Bernacchi </w:t>
       </w:r>
       <w:r>
         <w:rPr>
@@ -10024,15 +9771,7 @@
         <w:t xml:space="preserve">n Arrhenius function </w:t>
       </w:r>
       <w:r>
-        <w:t>(</w:t>
-      </w:r>
-      <w:proofErr w:type="spellStart"/>
-      <w:r>
-        <w:t>Eqn</w:t>
-      </w:r>
-      <w:proofErr w:type="spellEnd"/>
-      <w:r>
-        <w:t xml:space="preserve"> </w:t>
+        <w:t xml:space="preserve">(Eqn </w:t>
       </w:r>
       <w:r>
         <w:t>1</w:t>
@@ -10044,15 +9783,7 @@
         <w:t>)</w:t>
       </w:r>
       <w:r>
-        <w:t xml:space="preserve"> or a modified Arrhenius function (</w:t>
-      </w:r>
-      <w:proofErr w:type="spellStart"/>
-      <w:r>
-        <w:t>Eqn</w:t>
-      </w:r>
-      <w:proofErr w:type="spellEnd"/>
-      <w:r>
-        <w:t xml:space="preserve"> 20)</w:t>
+        <w:t xml:space="preserve"> or a modified Arrhenius function (Eqn 20)</w:t>
       </w:r>
       <w:r>
         <w:t xml:space="preserve"> </w:t>
@@ -10334,13 +10065,8 @@
       <w:r>
         <w:tab/>
       </w:r>
-      <w:proofErr w:type="spellStart"/>
-      <w:r>
-        <w:t>Eqn</w:t>
-      </w:r>
-      <w:proofErr w:type="spellEnd"/>
-      <w:r>
-        <w:t xml:space="preserve"> </w:t>
+      <w:r>
+        <w:t xml:space="preserve">Eqn </w:t>
       </w:r>
       <w:r>
         <w:t>2</w:t>
@@ -10926,13 +10652,8 @@
       <w:r>
         <w:tab/>
       </w:r>
-      <w:proofErr w:type="spellStart"/>
-      <w:r>
-        <w:t>Eqn</w:t>
-      </w:r>
-      <w:proofErr w:type="spellEnd"/>
-      <w:r>
-        <w:t xml:space="preserve"> 2</w:t>
+      <w:r>
+        <w:t>Eqn 2</w:t>
       </w:r>
       <w:r>
         <w:t>3</w:t>
@@ -10952,7 +10673,6 @@
       <w:r>
         <w:t xml:space="preserve">is the value of the parameter at </w:t>
       </w:r>
-      <w:proofErr w:type="spellStart"/>
       <w:r>
         <w:rPr>
           <w:i/>
@@ -10966,7 +10686,6 @@
         </w:rPr>
         <w:t>leaf</w:t>
       </w:r>
-      <w:proofErr w:type="spellEnd"/>
       <w:r>
         <w:t xml:space="preserve">, </w:t>
       </w:r>
@@ -11011,7 +10730,6 @@
       <w:r>
         <w:t xml:space="preserve">, </w:t>
       </w:r>
-      <w:proofErr w:type="spellStart"/>
       <w:r>
         <w:rPr>
           <w:i/>
@@ -11025,7 +10743,6 @@
         </w:rPr>
         <w:t>d</w:t>
       </w:r>
-      <w:proofErr w:type="spellEnd"/>
       <w:r>
         <w:t xml:space="preserve"> is the energy of deactivation in J mol</w:t>
       </w:r>
@@ -11054,7 +10771,6 @@
       <w:r>
         <w:t xml:space="preserve"> is the ideal gas constant. In this equation, the temperature </w:t>
       </w:r>
-      <w:proofErr w:type="spellStart"/>
       <w:r>
         <w:rPr>
           <w:i/>
@@ -11068,11 +10784,9 @@
         </w:rPr>
         <w:t>ref</w:t>
       </w:r>
-      <w:proofErr w:type="spellEnd"/>
       <w:r>
         <w:t xml:space="preserve"> and </w:t>
       </w:r>
-      <w:proofErr w:type="spellStart"/>
       <w:r>
         <w:rPr>
           <w:i/>
@@ -11086,7 +10800,6 @@
         </w:rPr>
         <w:t>leaf</w:t>
       </w:r>
-      <w:proofErr w:type="spellEnd"/>
       <w:r>
         <w:t xml:space="preserve"> are in Kelvin.</w:t>
       </w:r>
@@ -11172,7 +10885,6 @@
       <w:r>
         <w:t>to calculate the value of the boundary layer conductance (</w:t>
       </w:r>
-      <w:proofErr w:type="spellStart"/>
       <w:r>
         <w:rPr>
           <w:i/>
@@ -11186,14 +10898,12 @@
         </w:rPr>
         <w:t>bw</w:t>
       </w:r>
-      <w:proofErr w:type="spellEnd"/>
       <w:r>
         <w:t>) and the leaf temperature</w:t>
       </w:r>
       <w:r>
         <w:t xml:space="preserve"> (</w:t>
       </w:r>
-      <w:proofErr w:type="spellStart"/>
       <w:r>
         <w:rPr>
           <w:i/>
@@ -11207,7 +10917,6 @@
         </w:rPr>
         <w:t>leaf</w:t>
       </w:r>
-      <w:proofErr w:type="spellEnd"/>
       <w:r>
         <w:t>).</w:t>
       </w:r>
@@ -11236,13 +10945,8 @@
         <w:fldChar w:fldCharType="end"/>
       </w:r>
       <w:r>
-        <w:t xml:space="preserve">, called </w:t>
-      </w:r>
-      <w:proofErr w:type="spellStart"/>
-      <w:r>
-        <w:t>tealeave</w:t>
-      </w:r>
-      <w:proofErr w:type="spellEnd"/>
+        <w:t>, called tealeave</w:t>
+      </w:r>
       <w:r>
         <w:t xml:space="preserve">. </w:t>
       </w:r>
@@ -11271,7 +10975,6 @@
       <w:r>
         <w:t>(</w:t>
       </w:r>
-      <w:proofErr w:type="spellStart"/>
       <w:r>
         <w:rPr>
           <w:i/>
@@ -11285,17 +10988,8 @@
         </w:rPr>
         <w:t>sw</w:t>
       </w:r>
-      <w:proofErr w:type="spellEnd"/>
-      <w:r>
-        <w:t xml:space="preserve">, </w:t>
-      </w:r>
-      <w:proofErr w:type="spellStart"/>
-      <w:r>
-        <w:t>Eqn</w:t>
-      </w:r>
-      <w:proofErr w:type="spellEnd"/>
-      <w:r>
-        <w:t xml:space="preserve"> 14 to 16) </w:t>
+      <w:r>
+        <w:t xml:space="preserve">, Eqn 14 to 16) </w:t>
       </w:r>
       <w:r>
         <w:t xml:space="preserve">and the cuticular conductance. Here, we assumed that the cuticular conductance was equal to </w:t>
@@ -11375,18 +11069,12 @@
       <w:r>
         <w:t xml:space="preserve">. For its calculations, </w:t>
       </w:r>
-      <w:proofErr w:type="spellStart"/>
       <w:r>
         <w:t>t</w:t>
       </w:r>
       <w:r>
-        <w:t>ealeave</w:t>
-      </w:r>
-      <w:proofErr w:type="spellEnd"/>
-      <w:r>
-        <w:t xml:space="preserve"> uses the shortwave </w:t>
-      </w:r>
-      <w:proofErr w:type="spellStart"/>
+        <w:t xml:space="preserve">ealeave uses the shortwave </w:t>
+      </w:r>
       <w:r>
         <w:rPr>
           <w:i/>
@@ -11400,7 +11088,6 @@
         </w:rPr>
         <w:t>sw</w:t>
       </w:r>
-      <w:proofErr w:type="spellEnd"/>
       <w:r>
         <w:t xml:space="preserve"> solar radiation</w:t>
       </w:r>
@@ -11435,7 +11122,6 @@
       <w:r>
         <w:t xml:space="preserve"> and </w:t>
       </w:r>
-      <w:proofErr w:type="spellStart"/>
       <w:r>
         <w:rPr>
           <w:i/>
@@ -11449,7 +11135,6 @@
         </w:rPr>
         <w:t>sw</w:t>
       </w:r>
-      <w:proofErr w:type="spellEnd"/>
       <w:r>
         <w:t xml:space="preserve"> is </w:t>
       </w:r>
@@ -11566,15 +11251,7 @@
         <w:fldChar w:fldCharType="separate"/>
       </w:r>
       <w:r>
-        <w:t>(</w:t>
-      </w:r>
-      <w:proofErr w:type="spellStart"/>
-      <w:r>
-        <w:t>Bonan</w:t>
-      </w:r>
-      <w:proofErr w:type="spellEnd"/>
-      <w:r>
-        <w:t>, 2019)</w:t>
+        <w:t>(Bonan, 2019)</w:t>
       </w:r>
       <w:r>
         <w:fldChar w:fldCharType="end"/>
@@ -11583,15 +11260,7 @@
         <w:t xml:space="preserve"> </w:t>
       </w:r>
       <w:r>
-        <w:t>to couple the leaf gas exchange equations (</w:t>
-      </w:r>
-      <w:proofErr w:type="spellStart"/>
-      <w:r>
-        <w:t>Eqn</w:t>
-      </w:r>
-      <w:proofErr w:type="spellEnd"/>
-      <w:r>
-        <w:t xml:space="preserve"> 16) with the leaf energy budget. </w:t>
+        <w:t xml:space="preserve">to couple the leaf gas exchange equations (Eqn 16) with the leaf energy budget. </w:t>
       </w:r>
       <w:r>
         <w:t xml:space="preserve">In </w:t>
@@ -11614,7 +11283,6 @@
       <w:r>
         <w:t xml:space="preserve"> leaf temperature (</w:t>
       </w:r>
-      <w:proofErr w:type="spellStart"/>
       <w:r>
         <w:rPr>
           <w:i/>
@@ -11628,11 +11296,9 @@
         </w:rPr>
         <w:t>leaf</w:t>
       </w:r>
-      <w:proofErr w:type="spellEnd"/>
       <w:r>
         <w:t xml:space="preserve"> = </w:t>
       </w:r>
-      <w:proofErr w:type="spellStart"/>
       <w:r>
         <w:rPr>
           <w:i/>
@@ -11646,7 +11312,6 @@
         </w:rPr>
         <w:t>air</w:t>
       </w:r>
-      <w:proofErr w:type="spellEnd"/>
       <w:r>
         <w:t xml:space="preserve"> + 1), </w:t>
       </w:r>
@@ -11730,7 +11395,6 @@
       <w:r>
         <w:t xml:space="preserve"> = </w:t>
       </w:r>
-      <w:proofErr w:type="spellStart"/>
       <w:r>
         <w:rPr>
           <w:i/>
@@ -11744,7 +11408,6 @@
         </w:rPr>
         <w:t>a</w:t>
       </w:r>
-      <w:proofErr w:type="spellEnd"/>
       <w:r>
         <w:t xml:space="preserve">). Using these </w:t>
       </w:r>
@@ -11758,80 +11421,71 @@
         <w:t>16</w:t>
       </w:r>
       <w:r>
-        <w:t xml:space="preserve"> is solved by accounting for the leaf temperature effect on the photosynthetic parameters (</w:t>
-      </w:r>
-      <w:proofErr w:type="spellStart"/>
-      <w:r>
-        <w:t>Eqn</w:t>
-      </w:r>
-      <w:proofErr w:type="spellEnd"/>
+        <w:t xml:space="preserve"> is solved by accounting for the leaf temperature effect on the photosynthetic parameters (Eqn </w:t>
+      </w:r>
+      <w:r>
+        <w:t>22</w:t>
+      </w:r>
+      <w:r>
+        <w:t xml:space="preserve"> and 2</w:t>
+      </w:r>
+      <w:r>
+        <w:t>3</w:t>
+      </w:r>
+      <w:r>
+        <w:t xml:space="preserve">). </w:t>
+      </w:r>
+      <w:r>
+        <w:t>T</w:t>
+      </w:r>
+      <w:r>
+        <w:t>he leaf energy budget</w:t>
+      </w:r>
+      <w:r>
+        <w:t xml:space="preserve"> is then evaluated</w:t>
+      </w:r>
       <w:r>
         <w:t xml:space="preserve"> </w:t>
       </w:r>
       <w:r>
-        <w:t>22</w:t>
-      </w:r>
-      <w:r>
-        <w:t xml:space="preserve"> and 2</w:t>
-      </w:r>
-      <w:r>
-        <w:t>3</w:t>
-      </w:r>
-      <w:r>
-        <w:t xml:space="preserve">). </w:t>
-      </w:r>
-      <w:r>
-        <w:t>T</w:t>
-      </w:r>
-      <w:r>
-        <w:t>he leaf energy budget</w:t>
-      </w:r>
-      <w:r>
-        <w:t xml:space="preserve"> is then evaluated</w:t>
+        <w:fldChar w:fldCharType="begin"/>
+      </w:r>
+      <w:r>
+        <w:instrText xml:space="preserve"> ADDIN ZOTERO_ITEM CSL_CITATION {"citationID":"7X01jQaC","properties":{"formattedCitation":"(Muir, 2019)","plainCitation":"(Muir, 2019)","noteIndex":0},"citationItems":[{"id":172,"uris":["http://zotero.org/users/local/lNNKczaB/items/CHELBRVL"],"itemData":{"id":172,"type":"article-journal","abstract":"Plants must regulate leaf temperature to optimize photosynthesis, control water loss and prevent damage caused by overheating or freezing. Physical models of leaf energy budgets calculate the energy fluxes and leaf temperatures for a given set leaf and environmental parameters. These models can provide deep insight into the variation in leaf form and function, but there are few computational tools available to use these models. Here I introduce a new R package called tealeaves to make complex leaf energy budget models accessible to a broader array of plant scientists. This package enables novice users to start modelling leaf energy budgets quickly while allowing experts to customize their parameter settings. The code is open source, freely available and readily integrates with other R tools for scientific computing. This paper describes the current functionality of tealeaves, but new features will be added in future releases. This software tool will advance new research on leaf thermal physiology to advance our understanding of basic and applied plant science.","container-title":"AoB PLANTS","DOI":"10.1093/aobpla/plz054","ISSN":"2041-2851","issue":"6","note":"_eprint: https://academic.oup.com/aobpla/article-pdf/11/6/plz054/32139863/plz054.pdf","title":"tealeaves: an R package for modelling leaf temperature using energy budgets","URL":"https://doi.org/10.1093/aobpla/plz054","volume":"11","author":[{"family":"Muir","given":"Christopher D"}],"issued":{"date-parts":[["2019"]]}}}],"schema":"https://github.com/citation-style-language/schema/raw/master/csl-citation.json"} </w:instrText>
+      </w:r>
+      <w:r>
+        <w:fldChar w:fldCharType="separate"/>
+      </w:r>
+      <w:r>
+        <w:t>(Muir, 2019)</w:t>
+      </w:r>
+      <w:r>
+        <w:fldChar w:fldCharType="end"/>
+      </w:r>
+      <w:r>
+        <w:t xml:space="preserve"> a</w:t>
+      </w:r>
+      <w:r>
+        <w:t xml:space="preserve">nd </w:t>
+      </w:r>
+      <w:r>
+        <w:t xml:space="preserve">produces an </w:t>
+      </w:r>
+      <w:r>
+        <w:t xml:space="preserve">estimate </w:t>
+      </w:r>
+      <w:r>
+        <w:t>of</w:t>
       </w:r>
       <w:r>
         <w:t xml:space="preserve"> </w:t>
       </w:r>
       <w:r>
-        <w:fldChar w:fldCharType="begin"/>
-      </w:r>
-      <w:r>
-        <w:instrText xml:space="preserve"> ADDIN ZOTERO_ITEM CSL_CITATION {"citationID":"7X01jQaC","properties":{"formattedCitation":"(Muir, 2019)","plainCitation":"(Muir, 2019)","noteIndex":0},"citationItems":[{"id":172,"uris":["http://zotero.org/users/local/lNNKczaB/items/CHELBRVL"],"itemData":{"id":172,"type":"article-journal","abstract":"Plants must regulate leaf temperature to optimize photosynthesis, control water loss and prevent damage caused by overheating or freezing. Physical models of leaf energy budgets calculate the energy fluxes and leaf temperatures for a given set leaf and environmental parameters. These models can provide deep insight into the variation in leaf form and function, but there are few computational tools available to use these models. Here I introduce a new R package called tealeaves to make complex leaf energy budget models accessible to a broader array of plant scientists. This package enables novice users to start modelling leaf energy budgets quickly while allowing experts to customize their parameter settings. The code is open source, freely available and readily integrates with other R tools for scientific computing. This paper describes the current functionality of tealeaves, but new features will be added in future releases. This software tool will advance new research on leaf thermal physiology to advance our understanding of basic and applied plant science.","container-title":"AoB PLANTS","DOI":"10.1093/aobpla/plz054","ISSN":"2041-2851","issue":"6","note":"_eprint: https://academic.oup.com/aobpla/article-pdf/11/6/plz054/32139863/plz054.pdf","title":"tealeaves: an R package for modelling leaf temperature using energy budgets","URL":"https://doi.org/10.1093/aobpla/plz054","volume":"11","author":[{"family":"Muir","given":"Christopher D"}],"issued":{"date-parts":[["2019"]]}}}],"schema":"https://github.com/citation-style-language/schema/raw/master/csl-citation.json"} </w:instrText>
-      </w:r>
-      <w:r>
-        <w:fldChar w:fldCharType="separate"/>
-      </w:r>
-      <w:r>
-        <w:t>(Muir, 2019)</w:t>
-      </w:r>
-      <w:r>
-        <w:fldChar w:fldCharType="end"/>
-      </w:r>
-      <w:r>
-        <w:t xml:space="preserve"> a</w:t>
-      </w:r>
-      <w:r>
-        <w:t xml:space="preserve">nd </w:t>
-      </w:r>
-      <w:r>
-        <w:t xml:space="preserve">produces an </w:t>
-      </w:r>
-      <w:r>
-        <w:t xml:space="preserve">estimate </w:t>
-      </w:r>
-      <w:r>
-        <w:t>of</w:t>
-      </w:r>
-      <w:r>
-        <w:t xml:space="preserve"> </w:t>
-      </w:r>
-      <w:r>
         <w:t xml:space="preserve">a </w:t>
       </w:r>
       <w:r>
         <w:t xml:space="preserve">new </w:t>
       </w:r>
-      <w:proofErr w:type="spellStart"/>
       <w:r>
         <w:rPr>
           <w:i/>
@@ -11845,11 +11499,9 @@
         </w:rPr>
         <w:t>leaf</w:t>
       </w:r>
-      <w:proofErr w:type="spellEnd"/>
       <w:r>
         <w:t xml:space="preserve"> and </w:t>
       </w:r>
-      <w:proofErr w:type="spellStart"/>
       <w:r>
         <w:rPr>
           <w:i/>
@@ -11863,7 +11515,6 @@
         </w:rPr>
         <w:t>bw</w:t>
       </w:r>
-      <w:proofErr w:type="spellEnd"/>
       <w:r>
         <w:t xml:space="preserve">. These values are used to calculate a new </w:t>
       </w:r>
@@ -11905,29 +11556,13 @@
         <w:t>s</w:t>
       </w:r>
       <w:r>
-        <w:t xml:space="preserve"> using </w:t>
-      </w:r>
-      <w:proofErr w:type="spellStart"/>
-      <w:r>
-        <w:t>Eqn</w:t>
-      </w:r>
-      <w:proofErr w:type="spellEnd"/>
-      <w:r>
-        <w:t xml:space="preserve"> 2</w:t>
+        <w:t xml:space="preserve"> using Eqn 2</w:t>
       </w:r>
       <w:r>
         <w:t>4</w:t>
       </w:r>
       <w:r>
-        <w:t xml:space="preserve"> and </w:t>
-      </w:r>
-      <w:proofErr w:type="spellStart"/>
-      <w:r>
-        <w:t>Eqn</w:t>
-      </w:r>
-      <w:proofErr w:type="spellEnd"/>
-      <w:r>
-        <w:t xml:space="preserve"> 2</w:t>
+        <w:t xml:space="preserve"> and Eqn 2</w:t>
       </w:r>
       <w:r>
         <w:t>5</w:t>
@@ -12528,20 +12163,14 @@
       <w:r>
         <w:tab/>
       </w:r>
-      <w:proofErr w:type="spellStart"/>
-      <w:r>
-        <w:t>Eqn</w:t>
-      </w:r>
-      <w:proofErr w:type="spellEnd"/>
-      <w:r>
-        <w:t xml:space="preserve"> 2</w:t>
+      <w:r>
+        <w:t>Eqn 2</w:t>
       </w:r>
       <w:r>
         <w:t>6</w:t>
       </w:r>
     </w:p>
     <w:p>
-      <w:proofErr w:type="spellStart"/>
       <w:r>
         <w:rPr>
           <w:i/>
@@ -12556,7 +12185,6 @@
         </w:rPr>
         <w:t>i</w:t>
       </w:r>
-      <w:proofErr w:type="spellEnd"/>
       <w:r>
         <w:t xml:space="preserve"> is the vapor pressure (</w:t>
       </w:r>
@@ -12569,7 +12197,6 @@
       <w:r>
         <w:t xml:space="preserve">. </w:t>
       </w:r>
-      <w:proofErr w:type="spellStart"/>
       <w:r>
         <w:rPr>
           <w:i/>
@@ -12583,11 +12210,9 @@
         </w:rPr>
         <w:t>sat</w:t>
       </w:r>
-      <w:proofErr w:type="spellEnd"/>
       <w:r>
         <w:t>(</w:t>
       </w:r>
-      <w:proofErr w:type="spellStart"/>
       <w:r>
         <w:rPr>
           <w:i/>
@@ -12601,7 +12226,6 @@
         </w:rPr>
         <w:t>leaf</w:t>
       </w:r>
-      <w:proofErr w:type="spellEnd"/>
       <w:r>
         <w:t>)</w:t>
       </w:r>
@@ -12618,29 +12242,13 @@
         <w:fldChar w:fldCharType="separate"/>
       </w:r>
       <w:r>
-        <w:t>(</w:t>
-      </w:r>
-      <w:proofErr w:type="spellStart"/>
-      <w:r>
-        <w:t>Tetens</w:t>
-      </w:r>
-      <w:proofErr w:type="spellEnd"/>
-      <w:r>
-        <w:t>, 1930)</w:t>
+        <w:t>(Tetens, 1930)</w:t>
       </w:r>
       <w:r>
         <w:fldChar w:fldCharType="end"/>
       </w:r>
       <w:r>
-        <w:t xml:space="preserve"> equation (</w:t>
-      </w:r>
-      <w:proofErr w:type="spellStart"/>
-      <w:r>
-        <w:t>Eqn</w:t>
-      </w:r>
-      <w:proofErr w:type="spellEnd"/>
-      <w:r>
-        <w:t xml:space="preserve"> 2</w:t>
+        <w:t xml:space="preserve"> equation (Eqn 2</w:t>
       </w:r>
       <w:r>
         <w:t>7</w:t>
@@ -12870,7 +12478,6 @@
       <w:r>
         <w:t xml:space="preserve">If the new </w:t>
       </w:r>
-      <w:proofErr w:type="spellStart"/>
       <w:r>
         <w:rPr>
           <w:i/>
@@ -12884,7 +12491,6 @@
         </w:rPr>
         <w:t>leaf</w:t>
       </w:r>
-      <w:proofErr w:type="spellEnd"/>
       <w:r>
         <w:t xml:space="preserve"> solution is within a user specified margin of the initial value (by default less than 0.</w:t>
       </w:r>
@@ -13388,7 +12994,6 @@
                 <w:lang w:val="en-US"/>
               </w:rPr>
             </w:pPr>
-            <w:proofErr w:type="spellStart"/>
             <w:r>
               <w:rPr>
                 <w:i/>
@@ -13408,7 +13013,6 @@
               </w:rPr>
               <w:t>cmax</w:t>
             </w:r>
-            <w:proofErr w:type="spellEnd"/>
             <w:r>
               <w:rPr>
                 <w:sz w:val="20"/>
@@ -13675,7 +13279,6 @@
                 <w:lang w:val="en-US"/>
               </w:rPr>
             </w:pPr>
-            <w:proofErr w:type="spellStart"/>
             <w:r>
               <w:rPr>
                 <w:i/>
@@ -13695,7 +13298,6 @@
               </w:rPr>
               <w:t>max</w:t>
             </w:r>
-            <w:proofErr w:type="spellEnd"/>
             <w:r>
               <w:rPr>
                 <w:sz w:val="20"/>
@@ -13767,7 +13369,6 @@
               </w:rPr>
               <w:t xml:space="preserve">1.67 </w:t>
             </w:r>
-            <w:proofErr w:type="spellStart"/>
             <w:r>
               <w:rPr>
                 <w:i/>
@@ -13787,7 +13388,6 @@
               </w:rPr>
               <w:t>cmax</w:t>
             </w:r>
-            <w:proofErr w:type="spellEnd"/>
             <w:r>
               <w:rPr>
                 <w:sz w:val="20"/>
@@ -13999,7 +13599,6 @@
                 <w:lang w:val="en-US"/>
               </w:rPr>
             </w:pPr>
-            <w:proofErr w:type="spellStart"/>
             <w:r>
               <w:rPr>
                 <w:i/>
@@ -14019,7 +13618,6 @@
               </w:rPr>
               <w:t>p</w:t>
             </w:r>
-            <w:proofErr w:type="spellEnd"/>
             <w:r>
               <w:rPr>
                 <w:sz w:val="20"/>
@@ -14099,7 +13697,6 @@
                 <w:lang w:val="en-US"/>
               </w:rPr>
             </w:pPr>
-            <w:proofErr w:type="spellStart"/>
             <w:r>
               <w:rPr>
                 <w:i/>
@@ -14119,7 +13716,6 @@
               </w:rPr>
               <w:t>cmax</w:t>
             </w:r>
-            <w:proofErr w:type="spellEnd"/>
             <w:r>
               <w:rPr>
                 <w:sz w:val="20"/>
@@ -14323,7 +13919,6 @@
                 <w:lang w:val="en-US"/>
               </w:rPr>
             </w:pPr>
-            <w:proofErr w:type="spellStart"/>
             <w:r>
               <w:rPr>
                 <w:i/>
@@ -14343,7 +13938,6 @@
               </w:rPr>
               <w:t>dark</w:t>
             </w:r>
-            <w:proofErr w:type="spellEnd"/>
             <w:r>
               <w:rPr>
                 <w:sz w:val="20"/>
@@ -14415,7 +14009,6 @@
               </w:rPr>
               <w:t xml:space="preserve">0.0142 </w:t>
             </w:r>
-            <w:proofErr w:type="spellStart"/>
             <w:r>
               <w:rPr>
                 <w:i/>
@@ -14435,7 +14028,6 @@
               </w:rPr>
               <w:t>cmax</w:t>
             </w:r>
-            <w:proofErr w:type="spellEnd"/>
             <w:r>
               <w:rPr>
                 <w:sz w:val="20"/>
@@ -15477,23 +15069,13 @@
                 <w:lang w:val="en-US"/>
               </w:rPr>
             </w:pPr>
-            <w:proofErr w:type="spellStart"/>
             <w:r>
               <w:rPr>
                 <w:sz w:val="20"/>
                 <w:szCs w:val="20"/>
                 <w:lang w:val="en-US"/>
               </w:rPr>
-              <w:t>Abso</w:t>
-            </w:r>
-            <w:proofErr w:type="spellEnd"/>
-            <w:r>
-              <w:rPr>
-                <w:sz w:val="20"/>
-                <w:szCs w:val="20"/>
-                <w:lang w:val="en-US"/>
-              </w:rPr>
-              <w:t xml:space="preserve"> </w:t>
+              <w:t xml:space="preserve">Abso </w:t>
             </w:r>
           </w:p>
         </w:tc>
@@ -16190,7 +15772,6 @@
                 <w:lang w:val="en-US"/>
               </w:rPr>
             </w:pPr>
-            <w:proofErr w:type="spellStart"/>
             <w:r>
               <w:rPr>
                 <w:sz w:val="20"/>
@@ -16208,7 +15789,6 @@
               </w:rPr>
               <w:t>cj</w:t>
             </w:r>
-            <w:proofErr w:type="spellEnd"/>
             <w:r>
               <w:rPr>
                 <w:sz w:val="20"/>
@@ -16241,77 +15821,13 @@
                 <w:lang w:val="en-US"/>
               </w:rPr>
             </w:pPr>
-            <w:proofErr w:type="spellStart"/>
             <w:r>
               <w:rPr>
                 <w:sz w:val="20"/>
                 <w:szCs w:val="20"/>
                 <w:lang w:val="en-US"/>
               </w:rPr>
-              <w:t>Collatz</w:t>
-            </w:r>
-            <w:proofErr w:type="spellEnd"/>
-            <w:r>
-              <w:rPr>
-                <w:sz w:val="20"/>
-                <w:szCs w:val="20"/>
-                <w:lang w:val="en-US"/>
-              </w:rPr>
-              <w:t xml:space="preserve"> </w:t>
-            </w:r>
-            <w:proofErr w:type="spellStart"/>
-            <w:r>
-              <w:rPr>
-                <w:sz w:val="20"/>
-                <w:szCs w:val="20"/>
-                <w:lang w:val="en-US"/>
-              </w:rPr>
-              <w:t>smooting</w:t>
-            </w:r>
-            <w:proofErr w:type="spellEnd"/>
-            <w:r>
-              <w:rPr>
-                <w:sz w:val="20"/>
-                <w:szCs w:val="20"/>
-                <w:lang w:val="en-US"/>
-              </w:rPr>
-              <w:t xml:space="preserve"> factor between </w:t>
-            </w:r>
-            <w:proofErr w:type="spellStart"/>
-            <w:r>
-              <w:rPr>
-                <w:sz w:val="20"/>
-                <w:szCs w:val="20"/>
-                <w:lang w:val="en-US"/>
-              </w:rPr>
-              <w:t>Vcmax</w:t>
-            </w:r>
-            <w:proofErr w:type="spellEnd"/>
-            <w:r>
-              <w:rPr>
-                <w:sz w:val="20"/>
-                <w:szCs w:val="20"/>
-                <w:lang w:val="en-US"/>
-              </w:rPr>
-              <w:t xml:space="preserve"> and </w:t>
-            </w:r>
-            <w:proofErr w:type="spellStart"/>
-            <w:r>
-              <w:rPr>
-                <w:sz w:val="20"/>
-                <w:szCs w:val="20"/>
-                <w:lang w:val="en-US"/>
-              </w:rPr>
-              <w:t>Jmax</w:t>
-            </w:r>
-            <w:proofErr w:type="spellEnd"/>
-            <w:r>
-              <w:rPr>
-                <w:sz w:val="20"/>
-                <w:szCs w:val="20"/>
-                <w:lang w:val="en-US"/>
-              </w:rPr>
-              <w:t xml:space="preserve"> </w:t>
+              <w:t xml:space="preserve">Collatz smooting factor between Vcmax and Jmax </w:t>
             </w:r>
           </w:p>
         </w:tc>
@@ -16499,7 +16015,6 @@
                 <w:lang w:val="en-US"/>
               </w:rPr>
             </w:pPr>
-            <w:proofErr w:type="spellStart"/>
             <w:r>
               <w:rPr>
                 <w:sz w:val="20"/>
@@ -16517,7 +16032,6 @@
               </w:rPr>
               <w:t>jt</w:t>
             </w:r>
-            <w:proofErr w:type="spellEnd"/>
             <w:r>
               <w:rPr>
                 <w:sz w:val="20"/>
@@ -16550,59 +16064,13 @@
                 <w:lang w:val="en-US"/>
               </w:rPr>
             </w:pPr>
-            <w:proofErr w:type="spellStart"/>
             <w:r>
               <w:rPr>
                 <w:sz w:val="20"/>
                 <w:szCs w:val="20"/>
                 <w:lang w:val="en-US"/>
               </w:rPr>
-              <w:t>Collatz</w:t>
-            </w:r>
-            <w:proofErr w:type="spellEnd"/>
-            <w:r>
-              <w:rPr>
-                <w:sz w:val="20"/>
-                <w:szCs w:val="20"/>
-                <w:lang w:val="en-US"/>
-              </w:rPr>
-              <w:t xml:space="preserve"> </w:t>
-            </w:r>
-            <w:proofErr w:type="spellStart"/>
-            <w:r>
-              <w:rPr>
-                <w:sz w:val="20"/>
-                <w:szCs w:val="20"/>
-                <w:lang w:val="en-US"/>
-              </w:rPr>
-              <w:t>smooting</w:t>
-            </w:r>
-            <w:proofErr w:type="spellEnd"/>
-            <w:r>
-              <w:rPr>
-                <w:sz w:val="20"/>
-                <w:szCs w:val="20"/>
-                <w:lang w:val="en-US"/>
-              </w:rPr>
-              <w:t xml:space="preserve"> factor between </w:t>
-            </w:r>
-            <w:proofErr w:type="spellStart"/>
-            <w:r>
-              <w:rPr>
-                <w:sz w:val="20"/>
-                <w:szCs w:val="20"/>
-                <w:lang w:val="en-US"/>
-              </w:rPr>
-              <w:t>Jmax</w:t>
-            </w:r>
-            <w:proofErr w:type="spellEnd"/>
-            <w:r>
-              <w:rPr>
-                <w:sz w:val="20"/>
-                <w:szCs w:val="20"/>
-                <w:lang w:val="en-US"/>
-              </w:rPr>
-              <w:t xml:space="preserve"> and TPU </w:t>
+              <w:t xml:space="preserve">Collatz smooting factor between Jmax and TPU </w:t>
             </w:r>
           </w:p>
         </w:tc>
@@ -16837,25 +16305,7 @@
                 <w:szCs w:val="20"/>
                 <w:lang w:val="en-US"/>
               </w:rPr>
-              <w:t>Slope parameter of the USO conductance model (</w:t>
-            </w:r>
-            <w:proofErr w:type="spellStart"/>
-            <w:r>
-              <w:rPr>
-                <w:sz w:val="20"/>
-                <w:szCs w:val="20"/>
-                <w:lang w:val="en-US"/>
-              </w:rPr>
-              <w:t>Eqn</w:t>
-            </w:r>
-            <w:proofErr w:type="spellEnd"/>
-            <w:r>
-              <w:rPr>
-                <w:sz w:val="20"/>
-                <w:szCs w:val="20"/>
-                <w:lang w:val="en-US"/>
-              </w:rPr>
-              <w:t xml:space="preserve"> 12)</w:t>
+              <w:t>Slope parameter of the USO conductance model (Eqn 12)</w:t>
             </w:r>
           </w:p>
         </w:tc>
@@ -17074,25 +16524,7 @@
                 <w:szCs w:val="20"/>
                 <w:lang w:val="en-US"/>
               </w:rPr>
-              <w:t>Intercept parameter of the USO conductance model (</w:t>
-            </w:r>
-            <w:proofErr w:type="spellStart"/>
-            <w:r>
-              <w:rPr>
-                <w:sz w:val="20"/>
-                <w:szCs w:val="20"/>
-                <w:lang w:val="en-US"/>
-              </w:rPr>
-              <w:t>Eqn</w:t>
-            </w:r>
-            <w:proofErr w:type="spellEnd"/>
-            <w:r>
-              <w:rPr>
-                <w:sz w:val="20"/>
-                <w:szCs w:val="20"/>
-                <w:lang w:val="en-US"/>
-              </w:rPr>
-              <w:t xml:space="preserve"> 12)</w:t>
+              <w:t>Intercept parameter of the USO conductance model (Eqn 12)</w:t>
             </w:r>
           </w:p>
         </w:tc>
@@ -17277,7 +16709,6 @@
                 <w:szCs w:val="20"/>
               </w:rPr>
             </w:pPr>
-            <w:proofErr w:type="gramStart"/>
             <w:r>
               <w:rPr>
                 <w:i/>
@@ -17287,7 +16718,6 @@
               </w:rPr>
               <w:t>d</w:t>
             </w:r>
-            <w:proofErr w:type="gramEnd"/>
           </w:p>
         </w:tc>
         <w:tc>
@@ -17384,7 +16814,6 @@
                 <w:szCs w:val="20"/>
               </w:rPr>
             </w:pPr>
-            <w:proofErr w:type="gramStart"/>
             <w:r>
               <w:rPr>
                 <w:sz w:val="20"/>
@@ -17392,7 +16821,6 @@
               </w:rPr>
               <w:t>m</w:t>
             </w:r>
-            <w:proofErr w:type="gramEnd"/>
           </w:p>
         </w:tc>
         <w:tc>
@@ -17561,7 +16989,6 @@
       <w:r>
         <w:t xml:space="preserve"> to calculate </w:t>
       </w:r>
-      <w:proofErr w:type="spellStart"/>
       <w:r>
         <w:rPr>
           <w:i/>
@@ -17575,7 +17002,6 @@
         </w:rPr>
         <w:t>bw</w:t>
       </w:r>
-      <w:proofErr w:type="spellEnd"/>
       <w:r>
         <w:t>,</w:t>
       </w:r>
@@ -17795,15 +17221,7 @@
         <w:t xml:space="preserve">calculated using </w:t>
       </w:r>
       <w:r>
-        <w:t xml:space="preserve">Norman (1979) radiation model, as implemented by </w:t>
-      </w:r>
-      <w:proofErr w:type="spellStart"/>
-      <w:r>
-        <w:t>Bonan</w:t>
-      </w:r>
-      <w:proofErr w:type="spellEnd"/>
-      <w:r>
-        <w:t xml:space="preserve"> (2019)</w:t>
+        <w:t>Norman (1979) radiation model, as implemented by Bonan (2019)</w:t>
       </w:r>
       <w:r>
         <w:t xml:space="preserve">, </w:t>
@@ -17846,15 +17264,7 @@
         <w:t xml:space="preserve"> used in the package </w:t>
       </w:r>
       <w:r>
-        <w:t xml:space="preserve">is the one from </w:t>
-      </w:r>
-      <w:proofErr w:type="spellStart"/>
-      <w:r>
-        <w:t>Bonan</w:t>
-      </w:r>
-      <w:proofErr w:type="spellEnd"/>
-      <w:r>
-        <w:t xml:space="preserve"> (2019),</w:t>
+        <w:t>is the one from Bonan (2019),</w:t>
       </w:r>
       <w:r>
         <w:t xml:space="preserve"> </w:t>
@@ -17863,15 +17273,7 @@
         <w:t>convert</w:t>
       </w:r>
       <w:r>
-        <w:t xml:space="preserve">ed from </w:t>
-      </w:r>
-      <w:proofErr w:type="spellStart"/>
-      <w:r>
-        <w:t>matlab</w:t>
-      </w:r>
-      <w:proofErr w:type="spellEnd"/>
-      <w:r>
-        <w:t xml:space="preserve"> to R</w:t>
+        <w:t>ed from matlab to R</w:t>
       </w:r>
       <w:r>
         <w:t xml:space="preserve">. </w:t>
@@ -17900,7 +17302,6 @@
       <w:r>
         <w:t xml:space="preserve"> direct photosynthetic light </w:t>
       </w:r>
-      <w:proofErr w:type="spellStart"/>
       <w:r>
         <w:rPr>
           <w:i/>
@@ -17914,7 +17315,6 @@
         </w:rPr>
         <w:t>dir</w:t>
       </w:r>
-      <w:proofErr w:type="spellEnd"/>
       <w:r>
         <w:t xml:space="preserve"> </w:t>
       </w:r>
@@ -17933,7 +17333,6 @@
       <w:r>
         <w:t xml:space="preserve"> </w:t>
       </w:r>
-      <w:proofErr w:type="spellStart"/>
       <w:r>
         <w:rPr>
           <w:i/>
@@ -17947,7 +17346,6 @@
         </w:rPr>
         <w:t>dif</w:t>
       </w:r>
-      <w:proofErr w:type="spellEnd"/>
       <w:r>
         <w:t xml:space="preserve"> are an input of the radiation interception model</w:t>
       </w:r>
@@ -17960,7 +17358,6 @@
       <w:r>
         <w:t xml:space="preserve">light </w:t>
       </w:r>
-      <w:proofErr w:type="spellStart"/>
       <w:r>
         <w:rPr>
           <w:i/>
@@ -17974,7 +17371,6 @@
         </w:rPr>
         <w:t>dir</w:t>
       </w:r>
-      <w:proofErr w:type="spellEnd"/>
       <w:r>
         <w:rPr>
           <w:vertAlign w:val="subscript"/>
@@ -18003,15 +17399,7 @@
         <w:t>(</w:t>
       </w:r>
       <w:r>
-        <w:t xml:space="preserve">Offline mode, </w:t>
-      </w:r>
-      <w:proofErr w:type="spellStart"/>
-      <w:r>
-        <w:t>Eqn</w:t>
-      </w:r>
-      <w:proofErr w:type="spellEnd"/>
-      <w:r>
-        <w:t xml:space="preserve"> 26. 7 in </w:t>
+        <w:t xml:space="preserve">Offline mode, Eqn 26. 7 in </w:t>
       </w:r>
     </w:p>
     <w:p>
@@ -18020,21 +17408,7 @@
           <w:rPr>
             <w:rStyle w:val="Hyperlink"/>
           </w:rPr>
-          <w:t xml:space="preserve">https://opensky.ucar.edu/islandora/object/technotes%3A515/datastream/PDF/view </w:t>
-        </w:r>
-        <w:proofErr w:type="spellStart"/>
-        <w:r>
-          <w:rPr>
-            <w:rStyle w:val="Hyperlink"/>
-          </w:rPr>
-          <w:t>Eqn</w:t>
-        </w:r>
-        <w:proofErr w:type="spellEnd"/>
-        <w:r>
-          <w:rPr>
-            <w:rStyle w:val="Hyperlink"/>
-          </w:rPr>
-          <w:t xml:space="preserve"> 26.7</w:t>
+          <w:t>https://opensky.ucar.edu/islandora/object/technotes%3A515/datastream/PDF/view Eqn 26.7</w:t>
         </w:r>
       </w:hyperlink>
       <w:r>
@@ -18872,40 +18246,24 @@
         <w:t>The radiation model also uses the</w:t>
       </w:r>
       <w:r>
+        <w:t xml:space="preserve"> cosinus of the</w:t>
+      </w:r>
+      <w:r>
+        <w:t xml:space="preserve"> solar zenith angle</w:t>
+      </w:r>
+      <w:r>
+        <w:t xml:space="preserve"> (cosz)</w:t>
+      </w:r>
+      <w:r>
         <w:t xml:space="preserve"> </w:t>
       </w:r>
-      <w:proofErr w:type="spellStart"/>
-      <w:r>
-        <w:t>cosinus</w:t>
-      </w:r>
-      <w:proofErr w:type="spellEnd"/>
-      <w:r>
-        <w:t xml:space="preserve"> of the</w:t>
-      </w:r>
-      <w:r>
-        <w:t xml:space="preserve"> solar zenith angle</w:t>
-      </w:r>
-      <w:r>
-        <w:t xml:space="preserve"> (</w:t>
-      </w:r>
-      <w:proofErr w:type="spellStart"/>
-      <w:r>
-        <w:t>cosz</w:t>
-      </w:r>
-      <w:proofErr w:type="spellEnd"/>
-      <w:r>
-        <w:t>)</w:t>
+      <w:r>
+        <w:t>calculated as</w:t>
       </w:r>
       <w:r>
         <w:t xml:space="preserve"> </w:t>
       </w:r>
       <w:r>
-        <w:t>calculated as</w:t>
-      </w:r>
-      <w:r>
-        <w:t xml:space="preserve"> </w:t>
-      </w:r>
-      <w:r>
         <w:fldChar w:fldCharType="begin"/>
       </w:r>
       <w:r>
@@ -18915,15 +18273,7 @@
         <w:fldChar w:fldCharType="separate"/>
       </w:r>
       <w:r>
-        <w:t>(</w:t>
-      </w:r>
-      <w:proofErr w:type="spellStart"/>
-      <w:r>
-        <w:t>Miguez</w:t>
-      </w:r>
-      <w:proofErr w:type="spellEnd"/>
-      <w:r>
-        <w:t xml:space="preserve"> </w:t>
+        <w:t xml:space="preserve">(Miguez </w:t>
       </w:r>
       <w:r>
         <w:rPr>
@@ -18988,7 +18338,13 @@
             <w:rPr>
               <w:rFonts w:ascii="Cambria Math" w:hAnsi="Cambria Math"/>
             </w:rPr>
-            <m:t>-cos</m:t>
+            <m:t>+</m:t>
+          </m:r>
+          <m:r>
+            <w:rPr>
+              <w:rFonts w:ascii="Cambria Math" w:hAnsi="Cambria Math"/>
+            </w:rPr>
+            <m:t>cos</m:t>
           </m:r>
           <m:r>
             <m:rPr>
@@ -19197,7 +18553,6 @@
       <w:r>
         <w:t xml:space="preserve">where </w:t>
       </w:r>
-      <w:proofErr w:type="spellStart"/>
       <w:r>
         <w:rPr>
           <w:i/>
@@ -19211,7 +18566,6 @@
         </w:rPr>
         <w:t>j</w:t>
       </w:r>
-      <w:proofErr w:type="spellEnd"/>
       <w:r>
         <w:t xml:space="preserve"> is the day of year</w:t>
       </w:r>
@@ -19258,7 +18612,6 @@
       <w:r>
         <w:t xml:space="preserve">where </w:t>
       </w:r>
-      <w:proofErr w:type="spellStart"/>
       <w:r>
         <w:rPr>
           <w:i/>
@@ -19266,7 +18619,6 @@
         </w:rPr>
         <w:t>t</w:t>
       </w:r>
-      <w:proofErr w:type="spellEnd"/>
       <w:r>
         <w:t xml:space="preserve"> is </w:t>
       </w:r>
@@ -19282,15 +18634,7 @@
     </w:p>
     <w:p>
       <w:r>
-        <w:t xml:space="preserve">Note that the canopy is assumed to be made of leaves only to compute the radiation interception model. The effect of the branches and stems is not considered. Note also that the soil </w:t>
-      </w:r>
-      <w:proofErr w:type="spellStart"/>
-      <w:r>
-        <w:t>abedo</w:t>
-      </w:r>
-      <w:proofErr w:type="spellEnd"/>
-      <w:r>
-        <w:t xml:space="preserve"> is modeled in FATES and depends on the color and water saturation. Here, since a model of soil is </w:t>
+        <w:t xml:space="preserve">Note that the canopy is assumed to be made of leaves only to compute the radiation interception model. The effect of the branches and stems is not considered. Note also that the soil abedo is modeled in FATES and depends on the color and water saturation. Here, since a model of soil is </w:t>
       </w:r>
       <w:r>
         <w:lastRenderedPageBreak/>
@@ -19483,7 +18827,6 @@
                 <w:lang w:val="en-US"/>
               </w:rPr>
             </w:pPr>
-            <w:proofErr w:type="gramStart"/>
             <w:r>
               <w:rPr>
                 <w:i/>
@@ -19493,7 +18836,6 @@
               </w:rPr>
               <w:t>χ</w:t>
             </w:r>
-            <w:proofErr w:type="gramEnd"/>
           </w:p>
         </w:tc>
         <w:tc>
@@ -19593,7 +18935,6 @@
                 <w:lang w:val="en-US"/>
               </w:rPr>
             </w:pPr>
-            <w:proofErr w:type="spellStart"/>
             <w:r>
               <w:rPr>
                 <w:i/>
@@ -19615,7 +18956,6 @@
               </w:rPr>
               <w:t>vis</w:t>
             </w:r>
-            <w:proofErr w:type="spellEnd"/>
           </w:p>
         </w:tc>
         <w:tc>
@@ -19706,8 +19046,6 @@
                 <w:szCs w:val="20"/>
               </w:rPr>
             </w:pPr>
-            <w:proofErr w:type="spellStart"/>
-            <w:proofErr w:type="gramStart"/>
             <w:r>
               <w:rPr>
                 <w:i/>
@@ -19717,7 +19055,6 @@
               </w:rPr>
               <w:t>τ</w:t>
             </w:r>
-            <w:proofErr w:type="gramEnd"/>
             <w:r>
               <w:rPr>
                 <w:i/>
@@ -19728,7 +19065,6 @@
               </w:rPr>
               <w:t>vis</w:t>
             </w:r>
-            <w:proofErr w:type="spellEnd"/>
           </w:p>
         </w:tc>
         <w:tc>
@@ -19843,7 +19179,6 @@
                 <w:szCs w:val="20"/>
               </w:rPr>
             </w:pPr>
-            <w:proofErr w:type="spellStart"/>
             <w:r>
               <w:rPr>
                 <w:i/>
@@ -19865,7 +19200,6 @@
               </w:rPr>
               <w:t>NIR</w:t>
             </w:r>
-            <w:proofErr w:type="spellEnd"/>
           </w:p>
         </w:tc>
         <w:tc>
@@ -19955,8 +19289,6 @@
                 <w:szCs w:val="20"/>
               </w:rPr>
             </w:pPr>
-            <w:proofErr w:type="spellStart"/>
-            <w:proofErr w:type="gramStart"/>
             <w:r>
               <w:rPr>
                 <w:i/>
@@ -19966,7 +19298,6 @@
               </w:rPr>
               <w:t>τ</w:t>
             </w:r>
-            <w:proofErr w:type="gramEnd"/>
             <w:r>
               <w:rPr>
                 <w:i/>
@@ -19977,7 +19308,6 @@
               </w:rPr>
               <w:t>NIR</w:t>
             </w:r>
-            <w:proofErr w:type="spellEnd"/>
           </w:p>
         </w:tc>
         <w:tc>
@@ -20297,19 +19627,11 @@
         </w:rPr>
         <w:tab/>
       </w:r>
-      <w:proofErr w:type="spellStart"/>
       <w:r>
         <w:rPr>
           <w:iCs/>
         </w:rPr>
-        <w:t>Eqn</w:t>
-      </w:r>
-      <w:proofErr w:type="spellEnd"/>
-      <w:r>
-        <w:rPr>
-          <w:iCs/>
-        </w:rPr>
-        <w:t xml:space="preserve"> C1</w:t>
+        <w:t>Eqn C1</w:t>
       </w:r>
     </w:p>
     <w:p>
@@ -20327,16 +19649,8 @@
         <w:rPr>
           <w:vertAlign w:val="subscript"/>
         </w:rPr>
-        <w:t>cmax</w:t>
-      </w:r>
-      <w:proofErr w:type="gramStart"/>
-      <w:r>
-        <w:rPr>
-          <w:vertAlign w:val="subscript"/>
-        </w:rPr>
-        <w:t>25,top</w:t>
-      </w:r>
-      <w:proofErr w:type="gramEnd"/>
+        <w:t>cmax25,top</w:t>
+      </w:r>
       <w:r>
         <w:t xml:space="preserve"> is the value of </w:t>
       </w:r>
@@ -20356,7 +19670,6 @@
       <w:r>
         <w:t xml:space="preserve"> at the top of the canopy and </w:t>
       </w:r>
-      <w:proofErr w:type="spellStart"/>
       <w:r>
         <w:rPr>
           <w:i/>
@@ -20370,13 +19683,11 @@
         </w:rPr>
         <w:t>n</w:t>
       </w:r>
-      <w:proofErr w:type="spellEnd"/>
       <w:r>
         <w:t xml:space="preserve"> is the exponential decrease coefficient.</w:t>
       </w:r>
     </w:p>
     <w:p>
-      <w:proofErr w:type="spellStart"/>
       <w:r>
         <w:rPr>
           <w:i/>
@@ -20390,7 +19701,6 @@
         </w:rPr>
         <w:t>n</w:t>
       </w:r>
-      <w:proofErr w:type="spellEnd"/>
       <w:r>
         <w:t xml:space="preserve"> depends to </w:t>
       </w:r>
@@ -20405,16 +19715,8 @@
         <w:rPr>
           <w:vertAlign w:val="subscript"/>
         </w:rPr>
-        <w:t>cmax</w:t>
-      </w:r>
-      <w:proofErr w:type="gramStart"/>
-      <w:r>
-        <w:rPr>
-          <w:vertAlign w:val="subscript"/>
-        </w:rPr>
-        <w:t>25,top</w:t>
-      </w:r>
-      <w:proofErr w:type="gramEnd"/>
+        <w:t>cmax25,top</w:t>
+      </w:r>
       <w:r>
         <w:t xml:space="preserve"> in FATES and is calculated according to Lloyd et al. 2010</w:t>
       </w:r>
@@ -20559,16 +19861,8 @@
         <w:rPr>
           <w:vertAlign w:val="subscript"/>
         </w:rPr>
-        <w:t>cmax</w:t>
-      </w:r>
-      <w:proofErr w:type="gramStart"/>
-      <w:r>
-        <w:rPr>
-          <w:vertAlign w:val="subscript"/>
-        </w:rPr>
-        <w:t>25,top</w:t>
-      </w:r>
-      <w:proofErr w:type="gramEnd"/>
+        <w:t>cmax25,top</w:t>
+      </w:r>
       <w:r>
         <w:t xml:space="preserve"> of 50 used in FATES</w:t>
       </w:r>
@@ -20578,7 +19872,6 @@
       <w:r>
         <w:t xml:space="preserve">, </w:t>
       </w:r>
-      <w:proofErr w:type="spellStart"/>
       <w:r>
         <w:rPr>
           <w:i/>
@@ -20592,7 +19885,6 @@
         </w:rPr>
         <w:t>n</w:t>
       </w:r>
-      <w:proofErr w:type="spellEnd"/>
       <w:r>
         <w:t xml:space="preserve"> is </w:t>
       </w:r>
@@ -21027,15 +20319,7 @@
     </w:p>
     <w:p>
       <w:r>
-        <w:t xml:space="preserve">The vegetation is represented by a fixed number of vertical layers </w:t>
-      </w:r>
-      <w:proofErr w:type="spellStart"/>
-      <w:r>
-        <w:t>nlayers</w:t>
-      </w:r>
-      <w:proofErr w:type="spellEnd"/>
-      <w:r>
-        <w:t>. It is assumed that the LAI of each layer is constant.</w:t>
+        <w:t>The vegetation is represented by a fixed number of vertical layers nlayers. It is assumed that the LAI of each layer is constant.</w:t>
       </w:r>
     </w:p>
     <w:p>
@@ -21051,30 +20335,13 @@
           <w:bCs/>
         </w:rPr>
         <w:lastRenderedPageBreak/>
-        <w:t xml:space="preserve">Calculation of the carbon </w:t>
-      </w:r>
-      <w:proofErr w:type="gramStart"/>
-      <w:r>
-        <w:rPr>
-          <w:b/>
-          <w:bCs/>
-        </w:rPr>
-        <w:t>assimilated</w:t>
-      </w:r>
-      <w:proofErr w:type="gramEnd"/>
-      <w:r>
-        <w:rPr>
-          <w:b/>
-          <w:bCs/>
-        </w:rPr>
-        <w:t xml:space="preserve"> and the water transpired by the canopy </w:t>
+        <w:t xml:space="preserve">Calculation of the carbon assimilated and the water transpired by the canopy </w:t>
       </w:r>
     </w:p>
     <w:p>
       <w:r>
         <w:t xml:space="preserve">The radiation interception model calculates </w:t>
       </w:r>
-      <w:proofErr w:type="spellStart"/>
       <w:r>
         <w:rPr>
           <w:i/>
@@ -21088,11 +20355,9 @@
         </w:rPr>
         <w:t>dir</w:t>
       </w:r>
-      <w:proofErr w:type="spellEnd"/>
       <w:r>
         <w:t xml:space="preserve"> and </w:t>
       </w:r>
-      <w:proofErr w:type="spellStart"/>
       <w:r>
         <w:rPr>
           <w:i/>
@@ -21106,7 +20371,6 @@
         </w:rPr>
         <w:t>dif</w:t>
       </w:r>
-      <w:proofErr w:type="spellEnd"/>
       <w:r>
         <w:t xml:space="preserve"> absorbed by sun and shade leaves </w:t>
       </w:r>
@@ -21122,7 +20386,6 @@
       <w:r>
         <w:t xml:space="preserve">. It also calculates </w:t>
       </w:r>
-      <w:proofErr w:type="spellStart"/>
       <w:r>
         <w:rPr>
           <w:i/>
@@ -21136,11 +20399,9 @@
         </w:rPr>
         <w:t>dir</w:t>
       </w:r>
-      <w:proofErr w:type="spellEnd"/>
       <w:r>
         <w:t xml:space="preserve"> and </w:t>
       </w:r>
-      <w:proofErr w:type="spellStart"/>
       <w:r>
         <w:rPr>
           <w:i/>
@@ -21154,23 +20415,9 @@
         </w:rPr>
         <w:t>dif</w:t>
       </w:r>
-      <w:proofErr w:type="spellEnd"/>
-      <w:r>
-        <w:t xml:space="preserve"> that are used by </w:t>
-      </w:r>
-      <w:proofErr w:type="spellStart"/>
-      <w:r>
-        <w:t>tealeave</w:t>
-      </w:r>
-      <w:proofErr w:type="spellEnd"/>
-      <w:r>
-        <w:t xml:space="preserve"> (leaf energy budget) to calculate </w:t>
-      </w:r>
-      <w:proofErr w:type="spellStart"/>
-      <w:r>
-        <w:t>Tleaf</w:t>
-      </w:r>
-      <w:proofErr w:type="spellEnd"/>
+      <w:r>
+        <w:t xml:space="preserve"> that are used by tealeave (leaf energy budget) to calculate Tleaf</w:t>
+      </w:r>
       <w:r>
         <w:t xml:space="preserve">. The leaf gas exchange model is run independently for each type of leaf (sun and shade, by canopy layer). The </w:t>
       </w:r>
@@ -21240,21 +20487,12 @@
       <w:pPr>
         <w:pStyle w:val="Bibliography"/>
       </w:pPr>
-      <w:proofErr w:type="spellStart"/>
       <w:r>
         <w:rPr>
           <w:b/>
           <w:bCs/>
         </w:rPr>
-        <w:t>Bernacchi</w:t>
-      </w:r>
-      <w:proofErr w:type="spellEnd"/>
-      <w:r>
-        <w:rPr>
-          <w:b/>
-          <w:bCs/>
-        </w:rPr>
-        <w:t xml:space="preserve"> CJ, Pimentel C, Long SP</w:t>
+        <w:t>Bernacchi CJ, Pimentel C, Long SP</w:t>
       </w:r>
       <w:r>
         <w:t xml:space="preserve">. </w:t>
@@ -21294,37 +20532,12 @@
       <w:pPr>
         <w:pStyle w:val="Bibliography"/>
       </w:pPr>
-      <w:proofErr w:type="spellStart"/>
       <w:r>
         <w:rPr>
           <w:b/>
           <w:bCs/>
         </w:rPr>
-        <w:t>Bernacchi</w:t>
-      </w:r>
-      <w:proofErr w:type="spellEnd"/>
-      <w:r>
-        <w:rPr>
-          <w:b/>
-          <w:bCs/>
-        </w:rPr>
-        <w:t xml:space="preserve"> CJ, </w:t>
-      </w:r>
-      <w:proofErr w:type="spellStart"/>
-      <w:r>
-        <w:rPr>
-          <w:b/>
-          <w:bCs/>
-        </w:rPr>
-        <w:t>Singsaas</w:t>
-      </w:r>
-      <w:proofErr w:type="spellEnd"/>
-      <w:r>
-        <w:rPr>
-          <w:b/>
-          <w:bCs/>
-        </w:rPr>
-        <w:t xml:space="preserve"> EL, Pimentel C, Jr ARP, Long SP</w:t>
+        <w:t>Bernacchi CJ, Singsaas EL, Pimentel C, Jr ARP, Long SP</w:t>
       </w:r>
       <w:r>
         <w:t xml:space="preserve">. </w:t>
@@ -21364,21 +20577,12 @@
       <w:pPr>
         <w:pStyle w:val="Bibliography"/>
       </w:pPr>
-      <w:proofErr w:type="spellStart"/>
       <w:r>
         <w:rPr>
           <w:b/>
           <w:bCs/>
         </w:rPr>
-        <w:t>Bonan</w:t>
-      </w:r>
-      <w:proofErr w:type="spellEnd"/>
-      <w:r>
-        <w:rPr>
-          <w:b/>
-          <w:bCs/>
-        </w:rPr>
-        <w:t xml:space="preserve"> G (Ed.)</w:t>
+        <w:t>Bonan G (Ed.)</w:t>
       </w:r>
       <w:r>
         <w:t xml:space="preserve">. </w:t>
@@ -21403,23 +20607,7 @@
           <w:b/>
           <w:bCs/>
         </w:rPr>
-        <w:t xml:space="preserve">Buckley TN, Martorell S, Diaz-Espejo A, </w:t>
-      </w:r>
-      <w:proofErr w:type="spellStart"/>
-      <w:r>
-        <w:rPr>
-          <w:b/>
-          <w:bCs/>
-        </w:rPr>
-        <w:t>Tomàs</w:t>
-      </w:r>
-      <w:proofErr w:type="spellEnd"/>
-      <w:r>
-        <w:rPr>
-          <w:b/>
-          <w:bCs/>
-        </w:rPr>
-        <w:t xml:space="preserve"> M, Medrano H</w:t>
+        <w:t>Buckley TN, Martorell S, Diaz-Espejo A, Tomàs M, Medrano H</w:t>
       </w:r>
       <w:r>
         <w:t xml:space="preserve">. </w:t>
@@ -21464,32 +20652,16 @@
           <w:b/>
           <w:bCs/>
         </w:rPr>
-        <w:t xml:space="preserve">von </w:t>
-      </w:r>
-      <w:proofErr w:type="spellStart"/>
+        <w:t>von Caemmerer S, Farquhar GD, Berry JA</w:t>
+      </w:r>
+      <w:r>
+        <w:t xml:space="preserve">. </w:t>
+      </w:r>
       <w:r>
         <w:rPr>
           <w:b/>
           <w:bCs/>
         </w:rPr>
-        <w:t>Caemmerer</w:t>
-      </w:r>
-      <w:proofErr w:type="spellEnd"/>
-      <w:r>
-        <w:rPr>
-          <w:b/>
-          <w:bCs/>
-        </w:rPr>
-        <w:t xml:space="preserve"> S, Farquhar GD, Berry JA</w:t>
-      </w:r>
-      <w:r>
-        <w:t xml:space="preserve">. </w:t>
-      </w:r>
-      <w:r>
-        <w:rPr>
-          <w:b/>
-          <w:bCs/>
-        </w:rPr>
         <w:t>2009</w:t>
       </w:r>
       <w:r>
@@ -21500,65 +20672,8 @@
           <w:i/>
           <w:iCs/>
         </w:rPr>
-        <w:t xml:space="preserve">Biochemical model of C3 photosynthesis In Photosynthesis in Silico. Understanding Complexity from Molecules to </w:t>
-      </w:r>
-      <w:proofErr w:type="spellStart"/>
-      <w:r>
-        <w:rPr>
-          <w:i/>
-          <w:iCs/>
-        </w:rPr>
-        <w:t>Ecosystemns</w:t>
-      </w:r>
-      <w:proofErr w:type="spellEnd"/>
-      <w:r>
-        <w:rPr>
-          <w:i/>
-          <w:iCs/>
-        </w:rPr>
-        <w:t xml:space="preserve">. Edited by </w:t>
-      </w:r>
-      <w:proofErr w:type="spellStart"/>
-      <w:r>
-        <w:rPr>
-          <w:i/>
-          <w:iCs/>
-        </w:rPr>
-        <w:t>Laisk</w:t>
-      </w:r>
-      <w:proofErr w:type="spellEnd"/>
-      <w:r>
-        <w:rPr>
-          <w:i/>
-          <w:iCs/>
-        </w:rPr>
-        <w:t xml:space="preserve">, A., </w:t>
-      </w:r>
-      <w:proofErr w:type="spellStart"/>
-      <w:r>
-        <w:rPr>
-          <w:i/>
-          <w:iCs/>
-        </w:rPr>
-        <w:t>Nedbal</w:t>
-      </w:r>
-      <w:proofErr w:type="spellEnd"/>
-      <w:r>
-        <w:rPr>
-          <w:i/>
-          <w:iCs/>
-        </w:rPr>
-        <w:t xml:space="preserve">, L. and </w:t>
-      </w:r>
-      <w:proofErr w:type="spellStart"/>
-      <w:r>
-        <w:rPr>
-          <w:i/>
-          <w:iCs/>
-        </w:rPr>
-        <w:t>Govindjee</w:t>
-      </w:r>
-      <w:proofErr w:type="spellEnd"/>
+        <w:t>Biochemical model of C3 photosynthesis In Photosynthesis in Silico. Understanding Complexity from Molecules to Ecosystemns. Edited by Laisk, A., Nedbal, L. and Govindjee</w:t>
+      </w:r>
       <w:r>
         <w:t>. Springer, Dordrecht, The Netherlands.</w:t>
       </w:r>
@@ -21567,21 +20682,12 @@
       <w:pPr>
         <w:pStyle w:val="Bibliography"/>
       </w:pPr>
-      <w:proofErr w:type="spellStart"/>
       <w:r>
         <w:rPr>
           <w:b/>
           <w:bCs/>
         </w:rPr>
-        <w:t>Collatz</w:t>
-      </w:r>
-      <w:proofErr w:type="spellEnd"/>
-      <w:r>
-        <w:rPr>
-          <w:b/>
-          <w:bCs/>
-        </w:rPr>
-        <w:t xml:space="preserve"> GJ, Ball JT, Grivet C, Berry JA</w:t>
+        <w:t>Collatz GJ, Ball JT, Grivet C, Berry JA</w:t>
       </w:r>
       <w:r>
         <w:t xml:space="preserve">. </w:t>
@@ -21621,58 +20727,25 @@
       <w:pPr>
         <w:pStyle w:val="Bibliography"/>
       </w:pPr>
-      <w:proofErr w:type="spellStart"/>
       <w:r>
         <w:rPr>
           <w:b/>
           <w:bCs/>
         </w:rPr>
-        <w:t>Duursma</w:t>
-      </w:r>
-      <w:proofErr w:type="spellEnd"/>
+        <w:t>Duursma RA</w:t>
+      </w:r>
+      <w:r>
+        <w:t xml:space="preserve">. </w:t>
+      </w:r>
       <w:r>
         <w:rPr>
           <w:b/>
           <w:bCs/>
         </w:rPr>
-        <w:t xml:space="preserve"> RA</w:t>
-      </w:r>
-      <w:r>
-        <w:t xml:space="preserve">. </w:t>
-      </w:r>
-      <w:r>
-        <w:rPr>
-          <w:b/>
-          <w:bCs/>
-        </w:rPr>
         <w:t>2015</w:t>
       </w:r>
       <w:r>
-        <w:t xml:space="preserve">. </w:t>
-      </w:r>
-      <w:proofErr w:type="spellStart"/>
-      <w:r>
-        <w:t>Plantecophys</w:t>
-      </w:r>
-      <w:proofErr w:type="spellEnd"/>
-      <w:r>
-        <w:t xml:space="preserve"> - An R Package for </w:t>
-      </w:r>
-      <w:proofErr w:type="spellStart"/>
-      <w:r>
-        <w:t>Analysing</w:t>
-      </w:r>
-      <w:proofErr w:type="spellEnd"/>
-      <w:r>
-        <w:t xml:space="preserve"> and Modelling Leaf Gas Exchange Data (PC </w:t>
-      </w:r>
-      <w:proofErr w:type="spellStart"/>
-      <w:r>
-        <w:t>Struik</w:t>
-      </w:r>
-      <w:proofErr w:type="spellEnd"/>
-      <w:r>
-        <w:t xml:space="preserve">, Ed.). </w:t>
+        <w:t xml:space="preserve">. Plantecophys - An R Package for Analysing and Modelling Leaf Gas Exchange Data (PC Struik, Ed.). </w:t>
       </w:r>
       <w:r>
         <w:rPr>
@@ -21704,23 +20777,7 @@
           <w:b/>
           <w:bCs/>
         </w:rPr>
-        <w:t xml:space="preserve">Farquhar GD, </w:t>
-      </w:r>
-      <w:proofErr w:type="spellStart"/>
-      <w:r>
-        <w:rPr>
-          <w:b/>
-          <w:bCs/>
-        </w:rPr>
-        <w:t>Caemmerer</w:t>
-      </w:r>
-      <w:proofErr w:type="spellEnd"/>
-      <w:r>
-        <w:rPr>
-          <w:b/>
-          <w:bCs/>
-        </w:rPr>
-        <w:t xml:space="preserve"> S von, Berry JA</w:t>
+        <w:t>Farquhar GD, Caemmerer S von, Berry JA</w:t>
       </w:r>
       <w:r>
         <w:t xml:space="preserve">. </w:t>
@@ -21778,41 +20835,15 @@
         <w:t>1855</w:t>
       </w:r>
       <w:r>
-        <w:t xml:space="preserve">. </w:t>
-      </w:r>
-      <w:proofErr w:type="spellStart"/>
-      <w:r>
-        <w:t>Ueber</w:t>
-      </w:r>
-      <w:proofErr w:type="spellEnd"/>
-      <w:r>
-        <w:t xml:space="preserve"> Diffusion. </w:t>
-      </w:r>
-      <w:proofErr w:type="spellStart"/>
+        <w:t xml:space="preserve">. Ueber Diffusion. </w:t>
+      </w:r>
       <w:r>
         <w:rPr>
           <w:i/>
           <w:iCs/>
         </w:rPr>
-        <w:t>Annalen</w:t>
-      </w:r>
-      <w:proofErr w:type="spellEnd"/>
-      <w:r>
-        <w:rPr>
-          <w:i/>
-          <w:iCs/>
-        </w:rPr>
-        <w:t xml:space="preserve"> der </w:t>
-      </w:r>
-      <w:proofErr w:type="spellStart"/>
-      <w:r>
-        <w:rPr>
-          <w:i/>
-          <w:iCs/>
-        </w:rPr>
-        <w:t>Physik</w:t>
-      </w:r>
-      <w:proofErr w:type="spellEnd"/>
+        <w:t>Annalen der Physik</w:t>
+      </w:r>
       <w:r>
         <w:t xml:space="preserve"> </w:t>
       </w:r>
@@ -21862,23 +20893,7 @@
           <w:bCs/>
         </w:rPr>
         <w:lastRenderedPageBreak/>
-        <w:t xml:space="preserve">Lamour J, Davidson KJ, Ely KS, Le </w:t>
-      </w:r>
-      <w:proofErr w:type="spellStart"/>
-      <w:r>
-        <w:rPr>
-          <w:b/>
-          <w:bCs/>
-        </w:rPr>
-        <w:t>Moguédec</w:t>
-      </w:r>
-      <w:proofErr w:type="spellEnd"/>
-      <w:r>
-        <w:rPr>
-          <w:b/>
-          <w:bCs/>
-        </w:rPr>
-        <w:t xml:space="preserve"> G, Leakey ADB, Li Q, Serbin SP, Rogers A</w:t>
+        <w:t>Lamour J, Davidson KJ, Ely KS, Le Moguédec G, Leakey ADB, Li Q, Serbin SP, Rogers A</w:t>
       </w:r>
       <w:r>
         <w:t xml:space="preserve">. </w:t>
@@ -21963,21 +20978,12 @@
       <w:pPr>
         <w:pStyle w:val="Bibliography"/>
       </w:pPr>
-      <w:proofErr w:type="spellStart"/>
       <w:r>
         <w:rPr>
           <w:b/>
           <w:bCs/>
         </w:rPr>
-        <w:t>Leuning</w:t>
-      </w:r>
-      <w:proofErr w:type="spellEnd"/>
-      <w:r>
-        <w:rPr>
-          <w:b/>
-          <w:bCs/>
-        </w:rPr>
-        <w:t xml:space="preserve"> R</w:t>
+        <w:t>Leuning R</w:t>
       </w:r>
       <w:r>
         <w:t xml:space="preserve">. </w:t>
@@ -22017,69 +21023,12 @@
       <w:pPr>
         <w:pStyle w:val="Bibliography"/>
       </w:pPr>
-      <w:proofErr w:type="spellStart"/>
       <w:r>
         <w:rPr>
           <w:b/>
           <w:bCs/>
         </w:rPr>
-        <w:t>Medlyn</w:t>
-      </w:r>
-      <w:proofErr w:type="spellEnd"/>
-      <w:r>
-        <w:rPr>
-          <w:b/>
-          <w:bCs/>
-        </w:rPr>
-        <w:t xml:space="preserve"> BE, </w:t>
-      </w:r>
-      <w:proofErr w:type="spellStart"/>
-      <w:r>
-        <w:rPr>
-          <w:b/>
-          <w:bCs/>
-        </w:rPr>
-        <w:t>Duursma</w:t>
-      </w:r>
-      <w:proofErr w:type="spellEnd"/>
-      <w:r>
-        <w:rPr>
-          <w:b/>
-          <w:bCs/>
-        </w:rPr>
-        <w:t xml:space="preserve"> RA, </w:t>
-      </w:r>
-      <w:proofErr w:type="spellStart"/>
-      <w:r>
-        <w:rPr>
-          <w:b/>
-          <w:bCs/>
-        </w:rPr>
-        <w:t>Eamus</w:t>
-      </w:r>
-      <w:proofErr w:type="spellEnd"/>
-      <w:r>
-        <w:rPr>
-          <w:b/>
-          <w:bCs/>
-        </w:rPr>
-        <w:t xml:space="preserve"> D, Ellsworth DS, Prentice IC, Barton CVM, </w:t>
-      </w:r>
-      <w:proofErr w:type="spellStart"/>
-      <w:r>
-        <w:rPr>
-          <w:b/>
-          <w:bCs/>
-        </w:rPr>
-        <w:t>Crous</w:t>
-      </w:r>
-      <w:proofErr w:type="spellEnd"/>
-      <w:r>
-        <w:rPr>
-          <w:b/>
-          <w:bCs/>
-        </w:rPr>
-        <w:t xml:space="preserve"> KY, Angelis PD, Freeman M, Wingate L</w:t>
+        <w:t>Medlyn BE, Duursma RA, Eamus D, Ellsworth DS, Prentice IC, Barton CVM, Crous KY, Angelis PD, Freeman M, Wingate L</w:t>
       </w:r>
       <w:r>
         <w:t xml:space="preserve">. </w:t>
@@ -22119,66 +21068,25 @@
       <w:pPr>
         <w:pStyle w:val="Bibliography"/>
       </w:pPr>
-      <w:proofErr w:type="spellStart"/>
       <w:r>
         <w:rPr>
           <w:b/>
           <w:bCs/>
         </w:rPr>
-        <w:t>Miguez</w:t>
-      </w:r>
-      <w:proofErr w:type="spellEnd"/>
+        <w:t>Miguez FE, Zhu X, Humphries S, Bollero GA, Long SP</w:t>
+      </w:r>
+      <w:r>
+        <w:t xml:space="preserve">. </w:t>
+      </w:r>
       <w:r>
         <w:rPr>
           <w:b/>
           <w:bCs/>
         </w:rPr>
-        <w:t xml:space="preserve"> FE, Zhu X, Humphries S, </w:t>
-      </w:r>
-      <w:proofErr w:type="spellStart"/>
-      <w:r>
-        <w:rPr>
-          <w:b/>
-          <w:bCs/>
-        </w:rPr>
-        <w:t>Bollero</w:t>
-      </w:r>
-      <w:proofErr w:type="spellEnd"/>
-      <w:r>
-        <w:rPr>
-          <w:b/>
-          <w:bCs/>
-        </w:rPr>
-        <w:t xml:space="preserve"> GA, Long SP</w:t>
-      </w:r>
-      <w:r>
-        <w:t xml:space="preserve">. </w:t>
-      </w:r>
-      <w:r>
-        <w:rPr>
-          <w:b/>
-          <w:bCs/>
-        </w:rPr>
         <w:t>2009</w:t>
       </w:r>
       <w:r>
-        <w:t xml:space="preserve">. A </w:t>
-      </w:r>
-      <w:proofErr w:type="spellStart"/>
-      <w:r>
-        <w:t>semimechanistic</w:t>
-      </w:r>
-      <w:proofErr w:type="spellEnd"/>
-      <w:r>
-        <w:t xml:space="preserve"> model predicting the growth and production of the bioenergy crop </w:t>
-      </w:r>
-      <w:proofErr w:type="spellStart"/>
-      <w:r>
-        <w:t>Miscanthus×giganteus</w:t>
-      </w:r>
-      <w:proofErr w:type="spellEnd"/>
-      <w:r>
-        <w:t xml:space="preserve">: description, parameterization and validation. </w:t>
+        <w:t xml:space="preserve">. A semimechanistic model predicting the growth and production of the bioenergy crop Miscanthus×giganteus: description, parameterization and validation. </w:t>
       </w:r>
       <w:r>
         <w:rPr>
@@ -22225,21 +21133,12 @@
       <w:r>
         <w:t xml:space="preserve">. tealeaves: an R package for modelling leaf temperature using energy budgets. </w:t>
       </w:r>
-      <w:proofErr w:type="spellStart"/>
       <w:r>
         <w:rPr>
           <w:i/>
           <w:iCs/>
         </w:rPr>
-        <w:t>AoB</w:t>
-      </w:r>
-      <w:proofErr w:type="spellEnd"/>
-      <w:r>
-        <w:rPr>
-          <w:i/>
-          <w:iCs/>
-        </w:rPr>
-        <w:t xml:space="preserve"> PLANTS</w:t>
+        <w:t>AoB PLANTS</w:t>
       </w:r>
       <w:r>
         <w:t xml:space="preserve"> </w:t>
@@ -22264,55 +21163,7 @@
           <w:b/>
           <w:bCs/>
         </w:rPr>
-        <w:t xml:space="preserve">Rogers A, </w:t>
-      </w:r>
-      <w:proofErr w:type="spellStart"/>
-      <w:r>
-        <w:rPr>
-          <w:b/>
-          <w:bCs/>
-        </w:rPr>
-        <w:t>Kumarathunge</w:t>
-      </w:r>
-      <w:proofErr w:type="spellEnd"/>
-      <w:r>
-        <w:rPr>
-          <w:b/>
-          <w:bCs/>
-        </w:rPr>
-        <w:t xml:space="preserve"> DP, </w:t>
-      </w:r>
-      <w:proofErr w:type="spellStart"/>
-      <w:r>
-        <w:rPr>
-          <w:b/>
-          <w:bCs/>
-        </w:rPr>
-        <w:t>Lombardozzi</w:t>
-      </w:r>
-      <w:proofErr w:type="spellEnd"/>
-      <w:r>
-        <w:rPr>
-          <w:b/>
-          <w:bCs/>
-        </w:rPr>
-        <w:t xml:space="preserve"> DL, </w:t>
-      </w:r>
-      <w:proofErr w:type="spellStart"/>
-      <w:r>
-        <w:rPr>
-          <w:b/>
-          <w:bCs/>
-        </w:rPr>
-        <w:t>Medlyn</w:t>
-      </w:r>
-      <w:proofErr w:type="spellEnd"/>
-      <w:r>
-        <w:rPr>
-          <w:b/>
-          <w:bCs/>
-        </w:rPr>
-        <w:t xml:space="preserve"> BE, Serbin SP, Walker AP</w:t>
+        <w:t>Rogers A, Kumarathunge DP, Lombardozzi DL, Medlyn BE, Serbin SP, Walker AP</w:t>
       </w:r>
       <w:r>
         <w:t xml:space="preserve">. </w:t>
@@ -22352,75 +21203,33 @@
       <w:pPr>
         <w:pStyle w:val="Bibliography"/>
       </w:pPr>
-      <w:proofErr w:type="spellStart"/>
       <w:r>
         <w:rPr>
           <w:b/>
           <w:bCs/>
         </w:rPr>
-        <w:t>Tetens</w:t>
-      </w:r>
-      <w:proofErr w:type="spellEnd"/>
+        <w:t>Tetens O</w:t>
+      </w:r>
+      <w:r>
+        <w:t xml:space="preserve">. </w:t>
+      </w:r>
       <w:r>
         <w:rPr>
           <w:b/>
           <w:bCs/>
         </w:rPr>
-        <w:t xml:space="preserve"> O</w:t>
-      </w:r>
-      <w:r>
-        <w:t xml:space="preserve">. </w:t>
-      </w:r>
-      <w:r>
-        <w:rPr>
-          <w:b/>
-          <w:bCs/>
-        </w:rPr>
         <w:t>1930</w:t>
       </w:r>
       <w:r>
-        <w:t xml:space="preserve">. Uber </w:t>
-      </w:r>
-      <w:proofErr w:type="spellStart"/>
-      <w:r>
-        <w:t>einige</w:t>
-      </w:r>
-      <w:proofErr w:type="spellEnd"/>
-      <w:r>
-        <w:t xml:space="preserve"> </w:t>
-      </w:r>
-      <w:proofErr w:type="spellStart"/>
-      <w:r>
-        <w:t>meteorologische</w:t>
-      </w:r>
-      <w:proofErr w:type="spellEnd"/>
-      <w:r>
-        <w:t xml:space="preserve"> </w:t>
-      </w:r>
-      <w:proofErr w:type="spellStart"/>
-      <w:r>
-        <w:t>Begriffe</w:t>
-      </w:r>
-      <w:proofErr w:type="spellEnd"/>
-      <w:r>
-        <w:t xml:space="preserve">. </w:t>
+        <w:t xml:space="preserve">. Uber einige meteorologische Begriffe. </w:t>
       </w:r>
       <w:r>
         <w:rPr>
           <w:i/>
           <w:iCs/>
         </w:rPr>
-        <w:t xml:space="preserve">Z. </w:t>
-      </w:r>
-      <w:proofErr w:type="spellStart"/>
-      <w:r>
-        <w:rPr>
-          <w:i/>
-          <w:iCs/>
-        </w:rPr>
-        <w:t>geophys</w:t>
-      </w:r>
-      <w:proofErr w:type="spellEnd"/>
+        <w:t>Z. geophys</w:t>
+      </w:r>
       <w:r>
         <w:t xml:space="preserve"> </w:t>
       </w:r>
@@ -22444,23 +21253,7 @@
           <w:b/>
           <w:bCs/>
         </w:rPr>
-        <w:t xml:space="preserve">Yin X, </w:t>
-      </w:r>
-      <w:proofErr w:type="spellStart"/>
-      <w:r>
-        <w:rPr>
-          <w:b/>
-          <w:bCs/>
-        </w:rPr>
-        <w:t>Struik</w:t>
-      </w:r>
-      <w:proofErr w:type="spellEnd"/>
-      <w:r>
-        <w:rPr>
-          <w:b/>
-          <w:bCs/>
-        </w:rPr>
-        <w:t xml:space="preserve"> PC</w:t>
+        <w:t>Yin X, Struik PC</w:t>
       </w:r>
       <w:r>
         <w:t xml:space="preserve">. </w:t>

</xml_diff>

<commit_message>
Using NIR calculations for scaling
Update of the doc as well as the code
</commit_message>
<xml_diff>
--- a/Description of the model.docx
+++ b/Description of the model.docx
@@ -18338,13 +18338,7 @@
             <w:rPr>
               <w:rFonts w:ascii="Cambria Math" w:hAnsi="Cambria Math"/>
             </w:rPr>
-            <m:t>+</m:t>
-          </m:r>
-          <m:r>
-            <w:rPr>
-              <w:rFonts w:ascii="Cambria Math" w:hAnsi="Cambria Math"/>
-            </w:rPr>
-            <m:t>cos</m:t>
+            <m:t>+cos</m:t>
           </m:r>
           <m:r>
             <m:rPr>
@@ -18651,6 +18645,9 @@
       <w:r>
         <w:t>Table 2 Parameters of the radiation interception model used in FATES</w:t>
       </w:r>
+      <w:r>
+        <w:t xml:space="preserve"> for tropical broadleaf species</w:t>
+      </w:r>
     </w:p>
     <w:tbl>
       <w:tblPr>
@@ -18675,7 +18672,7 @@
         </w:trPr>
         <w:tc>
           <w:tcPr>
-            <w:tcW w:w="1060" w:type="dxa"/>
+            <w:tcW w:w="2136" w:type="dxa"/>
             <w:tcBorders>
               <w:top w:val="single" w:sz="4" w:space="0" w:color="000000"/>
               <w:left w:val="single" w:sz="4" w:space="0" w:color="000000"/>
@@ -18708,7 +18705,7 @@
         </w:tc>
         <w:tc>
           <w:tcPr>
-            <w:tcW w:w="2332" w:type="dxa"/>
+            <w:tcW w:w="4699" w:type="dxa"/>
             <w:tcBorders>
               <w:top w:val="single" w:sz="4" w:space="0" w:color="000000"/>
               <w:left w:val="single" w:sz="4" w:space="0" w:color="000000"/>
@@ -18743,35 +18740,11 @@
               </w:rPr>
               <w:t xml:space="preserve">lumping index </w:t>
             </w:r>
-            <w:r>
-              <w:rPr>
-                <w:sz w:val="20"/>
-                <w:szCs w:val="20"/>
-                <w:lang w:val="en-US"/>
-              </w:rPr>
-              <w:t>(</w:t>
-            </w:r>
-            <w:r>
-              <w:rPr>
-                <w:sz w:val="20"/>
-                <w:szCs w:val="20"/>
-                <w:lang w:val="en-US"/>
-              </w:rPr>
-              <w:t>r</w:t>
-            </w:r>
-            <w:r>
-              <w:rPr>
-                <w:sz w:val="20"/>
-                <w:szCs w:val="20"/>
-                <w:lang w:val="en-US"/>
-              </w:rPr>
-              <w:t>adiation interception model)</w:t>
-            </w:r>
           </w:p>
         </w:tc>
         <w:tc>
           <w:tcPr>
-            <w:tcW w:w="1249" w:type="dxa"/>
+            <w:tcW w:w="2517" w:type="dxa"/>
             <w:tcBorders>
               <w:top w:val="single" w:sz="4" w:space="0" w:color="000000"/>
               <w:left w:val="single" w:sz="4" w:space="0" w:color="000000"/>
@@ -18806,7 +18779,7 @@
         </w:trPr>
         <w:tc>
           <w:tcPr>
-            <w:tcW w:w="1060" w:type="dxa"/>
+            <w:tcW w:w="2136" w:type="dxa"/>
             <w:tcBorders>
               <w:top w:val="single" w:sz="4" w:space="0" w:color="000000"/>
               <w:left w:val="single" w:sz="4" w:space="0" w:color="000000"/>
@@ -18840,7 +18813,7 @@
         </w:tc>
         <w:tc>
           <w:tcPr>
-            <w:tcW w:w="2332" w:type="dxa"/>
+            <w:tcW w:w="4699" w:type="dxa"/>
             <w:tcBorders>
               <w:top w:val="single" w:sz="4" w:space="0" w:color="000000"/>
               <w:left w:val="single" w:sz="4" w:space="0" w:color="000000"/>
@@ -18873,13 +18846,13 @@
                 <w:szCs w:val="20"/>
                 <w:lang w:val="en-US"/>
               </w:rPr>
-              <w:t xml:space="preserve"> (radiation interception model)</w:t>
+              <w:t xml:space="preserve"> </w:t>
             </w:r>
           </w:p>
         </w:tc>
         <w:tc>
           <w:tcPr>
-            <w:tcW w:w="1249" w:type="dxa"/>
+            <w:tcW w:w="2517" w:type="dxa"/>
             <w:tcBorders>
               <w:top w:val="single" w:sz="4" w:space="0" w:color="000000"/>
               <w:left w:val="single" w:sz="4" w:space="0" w:color="000000"/>
@@ -18914,7 +18887,7 @@
         </w:trPr>
         <w:tc>
           <w:tcPr>
-            <w:tcW w:w="1060" w:type="dxa"/>
+            <w:tcW w:w="2136" w:type="dxa"/>
             <w:tcBorders>
               <w:top w:val="single" w:sz="4" w:space="0" w:color="000000"/>
               <w:left w:val="single" w:sz="4" w:space="0" w:color="000000"/>
@@ -18960,7 +18933,7 @@
         </w:tc>
         <w:tc>
           <w:tcPr>
-            <w:tcW w:w="2332" w:type="dxa"/>
+            <w:tcW w:w="4699" w:type="dxa"/>
             <w:tcBorders>
               <w:top w:val="single" w:sz="4" w:space="0" w:color="000000"/>
               <w:left w:val="single" w:sz="4" w:space="0" w:color="000000"/>
@@ -18985,13 +18958,13 @@
                 <w:szCs w:val="20"/>
                 <w:lang w:val="en-US"/>
               </w:rPr>
-              <w:t>Leaf reflectance in the visible (radiation interception model)</w:t>
+              <w:t xml:space="preserve">Leaf reflectance in the visible </w:t>
             </w:r>
           </w:p>
         </w:tc>
         <w:tc>
           <w:tcPr>
-            <w:tcW w:w="1249" w:type="dxa"/>
+            <w:tcW w:w="2517" w:type="dxa"/>
             <w:tcBorders>
               <w:top w:val="single" w:sz="4" w:space="0" w:color="000000"/>
               <w:left w:val="single" w:sz="4" w:space="0" w:color="000000"/>
@@ -19026,7 +18999,7 @@
         </w:trPr>
         <w:tc>
           <w:tcPr>
-            <w:tcW w:w="1060" w:type="dxa"/>
+            <w:tcW w:w="2136" w:type="dxa"/>
             <w:tcBorders>
               <w:top w:val="single" w:sz="4" w:space="0" w:color="000000"/>
               <w:left w:val="single" w:sz="4" w:space="0" w:color="000000"/>
@@ -19069,7 +19042,7 @@
         </w:tc>
         <w:tc>
           <w:tcPr>
-            <w:tcW w:w="2332" w:type="dxa"/>
+            <w:tcW w:w="4699" w:type="dxa"/>
             <w:tcBorders>
               <w:top w:val="single" w:sz="4" w:space="0" w:color="000000"/>
               <w:left w:val="single" w:sz="4" w:space="0" w:color="000000"/>
@@ -19118,13 +19091,13 @@
                 <w:szCs w:val="20"/>
                 <w:lang w:val="en-US"/>
               </w:rPr>
-              <w:t>isible (radiation interception model)</w:t>
+              <w:t xml:space="preserve">isible </w:t>
             </w:r>
           </w:p>
         </w:tc>
         <w:tc>
           <w:tcPr>
-            <w:tcW w:w="1249" w:type="dxa"/>
+            <w:tcW w:w="2517" w:type="dxa"/>
             <w:tcBorders>
               <w:top w:val="single" w:sz="4" w:space="0" w:color="000000"/>
               <w:left w:val="single" w:sz="4" w:space="0" w:color="000000"/>
@@ -19159,7 +19132,7 @@
         </w:trPr>
         <w:tc>
           <w:tcPr>
-            <w:tcW w:w="1060" w:type="dxa"/>
+            <w:tcW w:w="2136" w:type="dxa"/>
             <w:tcBorders>
               <w:top w:val="single" w:sz="4" w:space="0" w:color="000000"/>
               <w:left w:val="single" w:sz="4" w:space="0" w:color="000000"/>
@@ -19195,16 +19168,26 @@
                 <w:iCs/>
                 <w:sz w:val="20"/>
                 <w:szCs w:val="20"/>
+                <w:lang w:val="en-US"/>
+              </w:rPr>
+              <w:t>vis</w:t>
+            </w:r>
+            <w:r>
+              <w:rPr>
+                <w:i/>
+                <w:iCs/>
+                <w:sz w:val="20"/>
+                <w:szCs w:val="20"/>
                 <w:vertAlign w:val="subscript"/>
                 <w:lang w:val="en-US"/>
               </w:rPr>
-              <w:t>NIR</w:t>
+              <w:t>_soil</w:t>
             </w:r>
           </w:p>
         </w:tc>
         <w:tc>
           <w:tcPr>
-            <w:tcW w:w="2332" w:type="dxa"/>
+            <w:tcW w:w="4699" w:type="dxa"/>
             <w:tcBorders>
               <w:top w:val="single" w:sz="4" w:space="0" w:color="000000"/>
               <w:left w:val="single" w:sz="4" w:space="0" w:color="000000"/>
@@ -19220,7 +19203,6 @@
               <w:rPr>
                 <w:sz w:val="20"/>
                 <w:szCs w:val="20"/>
-                <w:lang w:val="en-US"/>
               </w:rPr>
             </w:pPr>
             <w:r>
@@ -19229,13 +19211,29 @@
                 <w:szCs w:val="20"/>
                 <w:lang w:val="en-US"/>
               </w:rPr>
-              <w:t>Leaf reflectance in the NIR (radiation interception model)</w:t>
+              <w:t xml:space="preserve">Soil reflectance in the </w:t>
+            </w:r>
+            <w:r>
+              <w:rPr>
+                <w:sz w:val="20"/>
+                <w:szCs w:val="20"/>
+                <w:lang w:val="en-US"/>
+              </w:rPr>
+              <w:t>visible</w:t>
+            </w:r>
+            <w:r>
+              <w:rPr>
+                <w:sz w:val="20"/>
+                <w:szCs w:val="20"/>
+                <w:lang w:val="en-US"/>
+              </w:rPr>
+              <w:t xml:space="preserve"> </w:t>
             </w:r>
           </w:p>
         </w:tc>
         <w:tc>
           <w:tcPr>
-            <w:tcW w:w="1249" w:type="dxa"/>
+            <w:tcW w:w="2517" w:type="dxa"/>
             <w:tcBorders>
               <w:top w:val="single" w:sz="4" w:space="0" w:color="000000"/>
               <w:left w:val="single" w:sz="4" w:space="0" w:color="000000"/>
@@ -19258,7 +19256,24 @@
                 <w:szCs w:val="20"/>
                 <w:lang w:val="en-US"/>
               </w:rPr>
-              <w:t>0.46</w:t>
+              <w:t>0.</w:t>
+            </w:r>
+            <w:r>
+              <w:rPr>
+                <w:sz w:val="20"/>
+                <w:szCs w:val="20"/>
+                <w:lang w:val="en-US"/>
+              </w:rPr>
+              <w:t>20</w:t>
+            </w:r>
+            <w:r>
+              <w:rPr>
+                <w:sz w:val="20"/>
+                <w:szCs w:val="20"/>
+                <w:vertAlign w:val="superscript"/>
+                <w:lang w:val="en-US"/>
+              </w:rPr>
+              <w:t>1</w:t>
             </w:r>
           </w:p>
         </w:tc>
@@ -19269,7 +19284,7 @@
         </w:trPr>
         <w:tc>
           <w:tcPr>
-            <w:tcW w:w="1060" w:type="dxa"/>
+            <w:tcW w:w="2136" w:type="dxa"/>
             <w:tcBorders>
               <w:top w:val="single" w:sz="4" w:space="0" w:color="000000"/>
               <w:left w:val="single" w:sz="4" w:space="0" w:color="000000"/>
@@ -19295,8 +19310,9 @@
                 <w:iCs/>
                 <w:sz w:val="20"/>
                 <w:szCs w:val="20"/>
-              </w:rPr>
-              <w:t>τ</w:t>
+                <w:lang w:val="en-US"/>
+              </w:rPr>
+              <w:t>ρ</w:t>
             </w:r>
             <w:r>
               <w:rPr>
@@ -19305,6 +19321,7 @@
                 <w:sz w:val="20"/>
                 <w:szCs w:val="20"/>
                 <w:vertAlign w:val="subscript"/>
+                <w:lang w:val="en-US"/>
               </w:rPr>
               <w:t>NIR</w:t>
             </w:r>
@@ -19312,7 +19329,7 @@
         </w:tc>
         <w:tc>
           <w:tcPr>
-            <w:tcW w:w="2332" w:type="dxa"/>
+            <w:tcW w:w="4699" w:type="dxa"/>
             <w:tcBorders>
               <w:top w:val="single" w:sz="4" w:space="0" w:color="000000"/>
               <w:left w:val="single" w:sz="4" w:space="0" w:color="000000"/>
@@ -19337,37 +19354,13 @@
                 <w:szCs w:val="20"/>
                 <w:lang w:val="en-US"/>
               </w:rPr>
-              <w:t xml:space="preserve">Leaf </w:t>
-            </w:r>
-            <w:r>
-              <w:rPr>
-                <w:sz w:val="20"/>
-                <w:szCs w:val="20"/>
-                <w:lang w:val="en-US"/>
-              </w:rPr>
-              <w:t>transmittance</w:t>
-            </w:r>
-            <w:r>
-              <w:rPr>
-                <w:sz w:val="20"/>
-                <w:szCs w:val="20"/>
-                <w:lang w:val="en-US"/>
-              </w:rPr>
-              <w:t xml:space="preserve"> in the </w:t>
-            </w:r>
-            <w:r>
-              <w:rPr>
-                <w:sz w:val="20"/>
-                <w:szCs w:val="20"/>
-                <w:lang w:val="en-US"/>
-              </w:rPr>
-              <w:t>NIR (radiation interception model)</w:t>
+              <w:t xml:space="preserve">Leaf reflectance in the NIR </w:t>
             </w:r>
           </w:p>
         </w:tc>
         <w:tc>
           <w:tcPr>
-            <w:tcW w:w="1249" w:type="dxa"/>
+            <w:tcW w:w="2517" w:type="dxa"/>
             <w:tcBorders>
               <w:top w:val="single" w:sz="4" w:space="0" w:color="000000"/>
               <w:left w:val="single" w:sz="4" w:space="0" w:color="000000"/>
@@ -19390,13 +19383,300 @@
                 <w:szCs w:val="20"/>
                 <w:lang w:val="en-US"/>
               </w:rPr>
+              <w:t>0.46</w:t>
+            </w:r>
+          </w:p>
+        </w:tc>
+      </w:tr>
+      <w:tr>
+        <w:trPr>
+          <w:trHeight w:val="547"/>
+        </w:trPr>
+        <w:tc>
+          <w:tcPr>
+            <w:tcW w:w="2136" w:type="dxa"/>
+            <w:tcBorders>
+              <w:top w:val="single" w:sz="4" w:space="0" w:color="000000"/>
+              <w:left w:val="single" w:sz="4" w:space="0" w:color="000000"/>
+              <w:bottom w:val="single" w:sz="4" w:space="0" w:color="000000"/>
+              <w:right w:val="single" w:sz="4" w:space="0" w:color="000000"/>
+            </w:tcBorders>
+          </w:tcPr>
+          <w:p>
+            <w:pPr>
+              <w:spacing w:line="256" w:lineRule="auto"/>
+              <w:ind w:left="2"/>
+              <w:jc w:val="left"/>
+              <w:rPr>
+                <w:i/>
+                <w:iCs/>
+                <w:sz w:val="20"/>
+                <w:szCs w:val="20"/>
+              </w:rPr>
+            </w:pPr>
+            <w:r>
+              <w:rPr>
+                <w:i/>
+                <w:iCs/>
+                <w:sz w:val="20"/>
+                <w:szCs w:val="20"/>
+              </w:rPr>
+              <w:t>τ</w:t>
+            </w:r>
+            <w:r>
+              <w:rPr>
+                <w:i/>
+                <w:iCs/>
+                <w:sz w:val="20"/>
+                <w:szCs w:val="20"/>
+                <w:vertAlign w:val="subscript"/>
+              </w:rPr>
+              <w:t>NIR</w:t>
+            </w:r>
+          </w:p>
+        </w:tc>
+        <w:tc>
+          <w:tcPr>
+            <w:tcW w:w="4699" w:type="dxa"/>
+            <w:tcBorders>
+              <w:top w:val="single" w:sz="4" w:space="0" w:color="000000"/>
+              <w:left w:val="single" w:sz="4" w:space="0" w:color="000000"/>
+              <w:bottom w:val="single" w:sz="4" w:space="0" w:color="000000"/>
+              <w:right w:val="single" w:sz="4" w:space="0" w:color="000000"/>
+            </w:tcBorders>
+          </w:tcPr>
+          <w:p>
+            <w:pPr>
+              <w:spacing w:line="256" w:lineRule="auto"/>
+              <w:ind w:left="2"/>
+              <w:jc w:val="left"/>
+              <w:rPr>
+                <w:sz w:val="20"/>
+                <w:szCs w:val="20"/>
+                <w:lang w:val="en-US"/>
+              </w:rPr>
+            </w:pPr>
+            <w:r>
+              <w:rPr>
+                <w:sz w:val="20"/>
+                <w:szCs w:val="20"/>
+                <w:lang w:val="en-US"/>
+              </w:rPr>
+              <w:t xml:space="preserve">Leaf </w:t>
+            </w:r>
+            <w:r>
+              <w:rPr>
+                <w:sz w:val="20"/>
+                <w:szCs w:val="20"/>
+                <w:lang w:val="en-US"/>
+              </w:rPr>
+              <w:t>transmittance</w:t>
+            </w:r>
+            <w:r>
+              <w:rPr>
+                <w:sz w:val="20"/>
+                <w:szCs w:val="20"/>
+                <w:lang w:val="en-US"/>
+              </w:rPr>
+              <w:t xml:space="preserve"> in the </w:t>
+            </w:r>
+            <w:r>
+              <w:rPr>
+                <w:sz w:val="20"/>
+                <w:szCs w:val="20"/>
+                <w:lang w:val="en-US"/>
+              </w:rPr>
+              <w:t>NIR (radiation interception model)</w:t>
+            </w:r>
+          </w:p>
+        </w:tc>
+        <w:tc>
+          <w:tcPr>
+            <w:tcW w:w="2517" w:type="dxa"/>
+            <w:tcBorders>
+              <w:top w:val="single" w:sz="4" w:space="0" w:color="000000"/>
+              <w:left w:val="single" w:sz="4" w:space="0" w:color="000000"/>
+              <w:bottom w:val="single" w:sz="4" w:space="0" w:color="000000"/>
+              <w:right w:val="single" w:sz="4" w:space="0" w:color="000000"/>
+            </w:tcBorders>
+          </w:tcPr>
+          <w:p>
+            <w:pPr>
+              <w:spacing w:line="256" w:lineRule="auto"/>
+              <w:jc w:val="left"/>
+              <w:rPr>
+                <w:sz w:val="20"/>
+                <w:szCs w:val="20"/>
+              </w:rPr>
+            </w:pPr>
+            <w:r>
+              <w:rPr>
+                <w:sz w:val="20"/>
+                <w:szCs w:val="20"/>
+                <w:lang w:val="en-US"/>
+              </w:rPr>
               <w:t>0.33</w:t>
             </w:r>
           </w:p>
         </w:tc>
       </w:tr>
+      <w:tr>
+        <w:trPr>
+          <w:trHeight w:val="547"/>
+        </w:trPr>
+        <w:tc>
+          <w:tcPr>
+            <w:tcW w:w="2136" w:type="dxa"/>
+            <w:tcBorders>
+              <w:top w:val="single" w:sz="4" w:space="0" w:color="000000"/>
+              <w:left w:val="single" w:sz="4" w:space="0" w:color="000000"/>
+              <w:bottom w:val="single" w:sz="4" w:space="0" w:color="000000"/>
+              <w:right w:val="single" w:sz="4" w:space="0" w:color="000000"/>
+            </w:tcBorders>
+          </w:tcPr>
+          <w:p>
+            <w:pPr>
+              <w:spacing w:line="256" w:lineRule="auto"/>
+              <w:ind w:left="2"/>
+              <w:jc w:val="left"/>
+              <w:rPr>
+                <w:i/>
+                <w:iCs/>
+                <w:sz w:val="20"/>
+                <w:szCs w:val="20"/>
+              </w:rPr>
+            </w:pPr>
+            <w:r>
+              <w:rPr>
+                <w:i/>
+                <w:iCs/>
+                <w:sz w:val="20"/>
+                <w:szCs w:val="20"/>
+                <w:lang w:val="en-US"/>
+              </w:rPr>
+              <w:t>ρ</w:t>
+            </w:r>
+            <w:r>
+              <w:rPr>
+                <w:i/>
+                <w:iCs/>
+                <w:sz w:val="20"/>
+                <w:szCs w:val="20"/>
+                <w:vertAlign w:val="subscript"/>
+                <w:lang w:val="en-US"/>
+              </w:rPr>
+              <w:t>NIR</w:t>
+            </w:r>
+            <w:r>
+              <w:rPr>
+                <w:i/>
+                <w:iCs/>
+                <w:sz w:val="20"/>
+                <w:szCs w:val="20"/>
+                <w:vertAlign w:val="subscript"/>
+                <w:lang w:val="en-US"/>
+              </w:rPr>
+              <w:t>_soil</w:t>
+            </w:r>
+          </w:p>
+        </w:tc>
+        <w:tc>
+          <w:tcPr>
+            <w:tcW w:w="4699" w:type="dxa"/>
+            <w:tcBorders>
+              <w:top w:val="single" w:sz="4" w:space="0" w:color="000000"/>
+              <w:left w:val="single" w:sz="4" w:space="0" w:color="000000"/>
+              <w:bottom w:val="single" w:sz="4" w:space="0" w:color="000000"/>
+              <w:right w:val="single" w:sz="4" w:space="0" w:color="000000"/>
+            </w:tcBorders>
+          </w:tcPr>
+          <w:p>
+            <w:pPr>
+              <w:spacing w:line="256" w:lineRule="auto"/>
+              <w:ind w:left="2"/>
+              <w:jc w:val="left"/>
+              <w:rPr>
+                <w:sz w:val="20"/>
+                <w:szCs w:val="20"/>
+              </w:rPr>
+            </w:pPr>
+            <w:r>
+              <w:rPr>
+                <w:sz w:val="20"/>
+                <w:szCs w:val="20"/>
+                <w:lang w:val="en-US"/>
+              </w:rPr>
+              <w:t>Soil</w:t>
+            </w:r>
+            <w:r>
+              <w:rPr>
+                <w:sz w:val="20"/>
+                <w:szCs w:val="20"/>
+                <w:lang w:val="en-US"/>
+              </w:rPr>
+              <w:t xml:space="preserve"> reflectance in the NIR (radiation interception model)</w:t>
+            </w:r>
+          </w:p>
+        </w:tc>
+        <w:tc>
+          <w:tcPr>
+            <w:tcW w:w="2517" w:type="dxa"/>
+            <w:tcBorders>
+              <w:top w:val="single" w:sz="4" w:space="0" w:color="000000"/>
+              <w:left w:val="single" w:sz="4" w:space="0" w:color="000000"/>
+              <w:bottom w:val="single" w:sz="4" w:space="0" w:color="000000"/>
+              <w:right w:val="single" w:sz="4" w:space="0" w:color="000000"/>
+            </w:tcBorders>
+          </w:tcPr>
+          <w:p>
+            <w:pPr>
+              <w:spacing w:line="256" w:lineRule="auto"/>
+              <w:jc w:val="left"/>
+              <w:rPr>
+                <w:sz w:val="20"/>
+                <w:szCs w:val="20"/>
+              </w:rPr>
+            </w:pPr>
+            <w:r>
+              <w:rPr>
+                <w:sz w:val="20"/>
+                <w:szCs w:val="20"/>
+                <w:lang w:val="en-US"/>
+              </w:rPr>
+              <w:t>0.</w:t>
+            </w:r>
+            <w:r>
+              <w:rPr>
+                <w:sz w:val="20"/>
+                <w:szCs w:val="20"/>
+                <w:lang w:val="en-US"/>
+              </w:rPr>
+              <w:t>33</w:t>
+            </w:r>
+            <w:r>
+              <w:rPr>
+                <w:sz w:val="20"/>
+                <w:szCs w:val="20"/>
+                <w:vertAlign w:val="superscript"/>
+                <w:lang w:val="en-US"/>
+              </w:rPr>
+              <w:t>1</w:t>
+            </w:r>
+          </w:p>
+        </w:tc>
+      </w:tr>
     </w:tbl>
-    <w:p/>
+    <w:p>
+      <w:r>
+        <w:rPr>
+          <w:vertAlign w:val="superscript"/>
+        </w:rPr>
+        <w:t>1</w:t>
+      </w:r>
+      <w:r>
+        <w:t>The calculation of the soil albedo is more complex in FATES and depend on the soil class as well as on its humidity. Here we used an average value for the albedo in the visible and the NIR.</w:t>
+      </w:r>
+    </w:p>
     <w:p>
       <w:pPr>
         <w:rPr>
@@ -20334,7 +20614,6 @@
           <w:b/>
           <w:bCs/>
         </w:rPr>
-        <w:lastRenderedPageBreak/>
         <w:t xml:space="preserve">Calculation of the carbon assimilated and the water transpired by the canopy </w:t>
       </w:r>
     </w:p>
@@ -20777,6 +21056,7 @@
           <w:b/>
           <w:bCs/>
         </w:rPr>
+        <w:lastRenderedPageBreak/>
         <w:t>Farquhar GD, Caemmerer S von, Berry JA</w:t>
       </w:r>
       <w:r>
@@ -20892,7 +21172,6 @@
           <w:b/>
           <w:bCs/>
         </w:rPr>
-        <w:lastRenderedPageBreak/>
         <w:t>Lamour J, Davidson KJ, Ely KS, Le Moguédec G, Leakey ADB, Li Q, Serbin SP, Rogers A</w:t>
       </w:r>
       <w:r>

</xml_diff>